<commit_message>
incorporated feedback, updated milestones
</commit_message>
<xml_diff>
--- a/paper/Capstone_Proposal_Baldree_Hill_Widhalm_beta_20170920.docx
+++ b/paper/Capstone_Proposal_Baldree_Hill_Widhalm_beta_20170920.docx
@@ -176,105 +176,697 @@
       <w:r>
         <w:t xml:space="preserve"> </w:t>
       </w:r>
+      <w:ins w:id="0" w:author="matt baldree" w:date="2017-09-20T08:59:00Z">
+        <w:r>
+          <w:t xml:space="preserve">This paper proposes to build a new framework </w:t>
+        </w:r>
+      </w:ins>
+      <w:ins w:id="1" w:author="matt baldree" w:date="2017-09-20T09:10:00Z">
+        <w:r>
+          <w:t xml:space="preserve">to place </w:t>
+        </w:r>
+      </w:ins>
+      <w:ins w:id="2" w:author="matt baldree" w:date="2017-09-20T08:59:00Z">
+        <w:r>
+          <w:t>powerful tools of prediction at the hands of cryptocurrency investors of varying experience.  Currently due to the infancy of the cryptocurrency market, little has been done with respect to trending and predicting cryptocurr</w:t>
+        </w:r>
+        <w:r>
+          <w:t xml:space="preserve">ency prices utilizing momentum. </w:t>
+        </w:r>
+      </w:ins>
+      <w:del w:id="3" w:author="matt baldree" w:date="2017-09-20T09:00:00Z">
+        <w:r>
+          <w:rPr>
+            <w:szCs w:val="18"/>
+          </w:rPr>
+          <w:delText xml:space="preserve">The cryptocurrency market is in its infancy </w:delText>
+        </w:r>
+        <w:r>
+          <w:rPr>
+            <w:szCs w:val="18"/>
+          </w:rPr>
+          <w:delText xml:space="preserve">and highly volatile. </w:delText>
+        </w:r>
+      </w:del>
       <w:r>
         <w:rPr>
           <w:szCs w:val="18"/>
         </w:rPr>
-        <w:t xml:space="preserve">The cryptocurrency market is in its infancy </w:t>
-      </w:r>
+        <w:t xml:space="preserve">Existing </w:t>
+      </w:r>
+      <w:ins w:id="4" w:author="matt baldree" w:date="2017-09-20T09:00:00Z">
+        <w:r>
+          <w:rPr>
+            <w:szCs w:val="18"/>
+          </w:rPr>
+          <w:t xml:space="preserve">cryptocurrency </w:t>
+        </w:r>
+      </w:ins>
       <w:r>
         <w:rPr>
           <w:szCs w:val="18"/>
         </w:rPr>
-        <w:t xml:space="preserve">and highly volatile. </w:t>
-      </w:r>
+        <w:t xml:space="preserve">ranking sites </w:t>
+      </w:r>
+      <w:del w:id="5" w:author="matt baldree" w:date="2017-09-20T09:00:00Z">
+        <w:r>
+          <w:rPr>
+            <w:szCs w:val="18"/>
+          </w:rPr>
+          <w:delText xml:space="preserve">such as </w:delText>
+        </w:r>
+        <w:r>
+          <w:fldChar w:fldCharType="begin"/>
+        </w:r>
+        <w:r>
+          <w:delInstrText xml:space="preserve"> HYPERLINK "http://www.coinmarketcap.com" </w:delInstrText>
+        </w:r>
+        <w:r>
+          <w:fldChar w:fldCharType="separate"/>
+        </w:r>
+        <w:r>
+          <w:delText>www.coinmarketcap.com</w:delText>
+        </w:r>
+        <w:r>
+          <w:fldChar w:fldCharType="end"/>
+        </w:r>
+        <w:r>
+          <w:rPr>
+            <w:szCs w:val="18"/>
+          </w:rPr>
+          <w:delText xml:space="preserve"> </w:delText>
+        </w:r>
+        <w:r>
+          <w:rPr>
+            <w:szCs w:val="18"/>
+          </w:rPr>
+          <w:delText xml:space="preserve">and </w:delText>
+        </w:r>
+        <w:r>
+          <w:fldChar w:fldCharType="begin"/>
+        </w:r>
+        <w:r>
+          <w:delInstrText xml:space="preserve"> HYPERLINK "http://www.coincap.io" </w:delInstrText>
+        </w:r>
+        <w:r>
+          <w:fldChar w:fldCharType="separate"/>
+        </w:r>
+        <w:r>
+          <w:delText>www.coincap.io</w:delText>
+        </w:r>
+        <w:r>
+          <w:fldChar w:fldCharType="end"/>
+        </w:r>
+        <w:r>
+          <w:rPr>
+            <w:szCs w:val="18"/>
+          </w:rPr>
+          <w:delText xml:space="preserve"> </w:delText>
+        </w:r>
+      </w:del>
       <w:r>
         <w:rPr>
           <w:szCs w:val="18"/>
         </w:rPr>
-        <w:t xml:space="preserve">Existing ranking sites </w:t>
+        <w:t>are insufficient for traders</w:t>
       </w:r>
       <w:r>
         <w:rPr>
           <w:szCs w:val="18"/>
         </w:rPr>
-        <w:t xml:space="preserve">such as </w:t>
+        <w:t xml:space="preserve"> because they </w:t>
+      </w:r>
+      <w:r>
+        <w:rPr>
+          <w:szCs w:val="18"/>
+        </w:rPr>
+        <w:t>focus on</w:t>
+      </w:r>
+      <w:r>
+        <w:rPr>
+          <w:szCs w:val="18"/>
+        </w:rPr>
+        <w:t>ly on</w:t>
+      </w:r>
+      <w:r>
+        <w:rPr>
+          <w:szCs w:val="18"/>
+        </w:rPr>
+        <w:t xml:space="preserve"> current statistics and do not provide </w:t>
+      </w:r>
+      <w:r>
+        <w:rPr>
+          <w:szCs w:val="18"/>
+        </w:rPr>
+        <w:t>ranking by predictive statistics</w:t>
+      </w:r>
+      <w:r>
+        <w:rPr>
+          <w:szCs w:val="18"/>
+        </w:rPr>
+        <w:t xml:space="preserve">. </w:t>
+      </w:r>
+      <w:r>
+        <w:rPr>
+          <w:szCs w:val="18"/>
+        </w:rPr>
+        <w:t xml:space="preserve">A new beta website, </w:t>
       </w:r>
       <w:hyperlink r:id="rId9" w:history="1">
+        <w:r>
+          <w:t>www.coingecko.com</w:t>
+        </w:r>
+      </w:hyperlink>
+      <w:r>
+        <w:rPr>
+          <w:szCs w:val="18"/>
+        </w:rPr>
+        <w:t xml:space="preserve">, </w:t>
+      </w:r>
+      <w:r>
+        <w:rPr>
+          <w:szCs w:val="18"/>
+        </w:rPr>
+        <w:t xml:space="preserve">adds </w:t>
+      </w:r>
+      <w:r>
+        <w:rPr>
+          <w:szCs w:val="18"/>
+        </w:rPr>
+        <w:t>additional factors such as developer, community, and public interest</w:t>
+      </w:r>
+      <w:r>
+        <w:rPr>
+          <w:szCs w:val="18"/>
+        </w:rPr>
+        <w:t xml:space="preserve"> to </w:t>
+      </w:r>
+      <w:r>
+        <w:rPr>
+          <w:szCs w:val="18"/>
+        </w:rPr>
+        <w:t xml:space="preserve">create </w:t>
+      </w:r>
+      <w:r>
+        <w:rPr>
+          <w:szCs w:val="18"/>
+        </w:rPr>
+        <w:t xml:space="preserve">a new </w:t>
+      </w:r>
+      <w:r>
+        <w:rPr>
+          <w:szCs w:val="18"/>
+        </w:rPr>
+        <w:t>composite ranking</w:t>
+      </w:r>
+      <w:r>
+        <w:rPr>
+          <w:szCs w:val="18"/>
+        </w:rPr>
+        <w:t>.</w:t>
+      </w:r>
+      <w:r>
+        <w:rPr>
+          <w:szCs w:val="18"/>
+        </w:rPr>
+        <w:t xml:space="preserve"> T</w:t>
+      </w:r>
+      <w:r>
+        <w:rPr>
+          <w:szCs w:val="18"/>
+        </w:rPr>
+        <w:t xml:space="preserve">his </w:t>
+      </w:r>
+      <w:r>
+        <w:rPr>
+          <w:szCs w:val="18"/>
+        </w:rPr>
+        <w:t>ranking approach</w:t>
+      </w:r>
+      <w:r>
+        <w:rPr>
+          <w:szCs w:val="18"/>
+        </w:rPr>
+        <w:t xml:space="preserve"> is</w:t>
+      </w:r>
+      <w:r>
+        <w:rPr>
+          <w:szCs w:val="18"/>
+        </w:rPr>
+        <w:t xml:space="preserve"> </w:t>
+      </w:r>
+      <w:r>
+        <w:rPr>
+          <w:szCs w:val="18"/>
+        </w:rPr>
+        <w:t xml:space="preserve">insufficient for traders because </w:t>
+      </w:r>
+      <w:r>
+        <w:rPr>
+          <w:szCs w:val="18"/>
+        </w:rPr>
+        <w:t>it too does not provide ranking by predictive statistics</w:t>
+      </w:r>
+      <w:r>
+        <w:rPr>
+          <w:szCs w:val="18"/>
+        </w:rPr>
+        <w:t>.</w:t>
+      </w:r>
+      <w:r>
+        <w:rPr>
+          <w:szCs w:val="18"/>
+        </w:rPr>
+        <w:t xml:space="preserve"> </w:t>
+      </w:r>
+      <w:r>
+        <w:rPr>
+          <w:szCs w:val="18"/>
+        </w:rPr>
+        <w:t>We propose</w:t>
+      </w:r>
+      <w:r>
+        <w:rPr>
+          <w:szCs w:val="18"/>
+        </w:rPr>
+        <w:t xml:space="preserve"> a ranking by predictive future price statistics so investors can focus on batch investment opportunities. The ranking is created from predictive price change by an ARIMA</w:t>
+      </w:r>
+      <w:ins w:id="6" w:author="matt baldree" w:date="2017-09-20T09:01:00Z">
+        <w:r>
+          <w:rPr>
+            <w:szCs w:val="18"/>
+          </w:rPr>
+          <w:t xml:space="preserve"> (autoregressive integrated moving average)</w:t>
+        </w:r>
+      </w:ins>
+      <w:r>
+        <w:rPr>
+          <w:szCs w:val="18"/>
+        </w:rPr>
+        <w:t xml:space="preserve"> model trained on data that includes traditional market capitalization plus new </w:t>
+      </w:r>
+      <w:r>
+        <w:rPr>
+          <w:szCs w:val="18"/>
+        </w:rPr>
+        <w:t xml:space="preserve">momentum factors </w:t>
+      </w:r>
+      <w:r>
+        <w:rPr>
+          <w:szCs w:val="18"/>
+        </w:rPr>
+        <w:t>such as period moving averages and Commodity Selection Index</w:t>
+      </w:r>
+      <w:r>
+        <w:rPr>
+          <w:szCs w:val="18"/>
+        </w:rPr>
+        <w:t>.</w:t>
+      </w:r>
+      <w:r>
+        <w:rPr>
+          <w:szCs w:val="18"/>
+        </w:rPr>
+        <w:t xml:space="preserve"> </w:t>
+      </w:r>
+      <w:r>
+        <w:rPr>
+          <w:szCs w:val="18"/>
+        </w:rPr>
+        <w:t xml:space="preserve">The ARIMA model </w:t>
+      </w:r>
+      <w:r>
+        <w:rPr>
+          <w:szCs w:val="18"/>
+        </w:rPr>
+        <w:t xml:space="preserve">is </w:t>
+      </w:r>
+      <w:r>
+        <w:rPr>
+          <w:szCs w:val="18"/>
+        </w:rPr>
+        <w:t xml:space="preserve">developed by visualizing the time series data, </w:t>
+      </w:r>
+      <w:proofErr w:type="spellStart"/>
+      <w:r>
+        <w:rPr>
+          <w:szCs w:val="18"/>
+        </w:rPr>
+        <w:t>stationariz</w:t>
+      </w:r>
+      <w:r>
+        <w:rPr>
+          <w:szCs w:val="18"/>
+        </w:rPr>
+        <w:t>ing</w:t>
+      </w:r>
+      <w:proofErr w:type="spellEnd"/>
+      <w:r>
+        <w:rPr>
+          <w:szCs w:val="18"/>
+        </w:rPr>
+        <w:t xml:space="preserve"> it</w:t>
+      </w:r>
+      <w:r>
+        <w:rPr>
+          <w:szCs w:val="18"/>
+        </w:rPr>
+        <w:t>, and plott</w:t>
+      </w:r>
+      <w:r>
+        <w:rPr>
+          <w:szCs w:val="18"/>
+        </w:rPr>
+        <w:t>ing</w:t>
+      </w:r>
+      <w:r>
+        <w:rPr>
+          <w:szCs w:val="18"/>
+        </w:rPr>
+        <w:t xml:space="preserve"> for optimal parameters to </w:t>
+      </w:r>
+      <w:r>
+        <w:rPr>
+          <w:szCs w:val="18"/>
+        </w:rPr>
+        <w:t xml:space="preserve">train it </w:t>
+      </w:r>
+      <w:r>
+        <w:rPr>
+          <w:szCs w:val="18"/>
+        </w:rPr>
+        <w:t>to predict future pricing</w:t>
+      </w:r>
+      <w:r>
+        <w:rPr>
+          <w:szCs w:val="18"/>
+        </w:rPr>
+        <w:t xml:space="preserve">. </w:t>
+      </w:r>
+      <w:r>
+        <w:rPr>
+          <w:szCs w:val="18"/>
+        </w:rPr>
+        <w:t xml:space="preserve">An API </w:t>
+      </w:r>
+      <w:r>
+        <w:rPr>
+          <w:szCs w:val="18"/>
+        </w:rPr>
+        <w:t xml:space="preserve">is also created to provide ranking of cryptocurrency based on new predictive statistics </w:t>
+      </w:r>
+      <w:r>
+        <w:rPr>
+          <w:szCs w:val="18"/>
+        </w:rPr>
+        <w:t xml:space="preserve">based on </w:t>
+      </w:r>
+      <w:r>
+        <w:rPr>
+          <w:szCs w:val="18"/>
+        </w:rPr>
+        <w:t>market</w:t>
+      </w:r>
+      <w:r>
+        <w:rPr>
+          <w:szCs w:val="18"/>
+        </w:rPr>
+        <w:t xml:space="preserve"> momentum.</w:t>
+      </w:r>
+    </w:p>
+    <w:p>
+      <w:pPr>
+        <w:pStyle w:val="Heading1"/>
+      </w:pPr>
+      <w:r>
+        <w:t>1</w:t>
+      </w:r>
+      <w:r>
+        <w:t xml:space="preserve">   </w:t>
+      </w:r>
+      <w:r>
+        <w:t>Introduction</w:t>
+      </w:r>
+    </w:p>
+    <w:p>
+      <w:pPr>
+        <w:ind w:firstLine="0"/>
+      </w:pPr>
+      <w:r>
+        <w:t xml:space="preserve">The cryptocurrency market started in 2009 with the bitcoin network and in 2010, the first bitcoin exchange opened. As of September 7, 2017, there are 5,475 cryptocurrency exchanges according to Coin Market Cap </w:t>
+      </w:r>
+      <w:r>
+        <w:t xml:space="preserve">with a </w:t>
+      </w:r>
+      <w:r>
+        <w:t xml:space="preserve">total market capitalization </w:t>
+      </w:r>
+      <w:r>
+        <w:t>of</w:t>
+      </w:r>
+      <w:r>
+        <w:t xml:space="preserve"> $164 billion for 867 currencies</w:t>
+      </w:r>
+      <w:r>
+        <w:t xml:space="preserve"> for a 2017 growth rate of </w:t>
+      </w:r>
+      <w:r>
+        <w:t>12-fold</w:t>
+      </w:r>
+      <w:r>
+        <w:t xml:space="preserve">. </w:t>
+      </w:r>
+      <w:r>
+        <w:t>By</w:t>
+      </w:r>
+      <w:r>
+        <w:t xml:space="preserve"> comparison, this market capitalization represents 20% of Apple’s market cap.</w:t>
+      </w:r>
+    </w:p>
+    <w:p>
+      <w:r>
+        <w:t xml:space="preserve">The market is growing exponentially. For instance, the number two cryptocurrency in market capitalization, </w:t>
+      </w:r>
+      <w:proofErr w:type="spellStart"/>
+      <w:r>
+        <w:t>Ethereum</w:t>
+      </w:r>
+      <w:proofErr w:type="spellEnd"/>
+      <w:r>
+        <w:t>, grew 4,100% in eight months</w:t>
+      </w:r>
+      <w:r>
+        <w:t xml:space="preserve"> in 2017</w:t>
+      </w:r>
+      <w:r>
+        <w:t xml:space="preserve">. The Standard and Poor’s 500 Index which is made up of 500 of the most widely traded US stocks took over 40 years to achieve the same kind of growth. The cryptocurrency market is currently in its infancy and to enable it to grow into maturity will require solid </w:t>
+      </w:r>
+      <w:r>
+        <w:t>tools</w:t>
+      </w:r>
+      <w:r>
+        <w:t xml:space="preserve"> by which investors can rely upon. </w:t>
+      </w:r>
+    </w:p>
+    <w:p>
+      <w:r>
+        <w:t>With so much growth in an industry, many people want to get involved in th</w:t>
+      </w:r>
+      <w:r>
+        <w:t xml:space="preserve">is emerging market. </w:t>
+      </w:r>
+      <w:r>
+        <w:t>But, t</w:t>
+      </w:r>
+      <w:r>
+        <w:t xml:space="preserve">he </w:t>
+      </w:r>
+      <w:r>
+        <w:t>challenges</w:t>
+      </w:r>
+      <w:r>
+        <w:t xml:space="preserve"> for investors is navigating this young, volatile new market</w:t>
+      </w:r>
+      <w:r>
+        <w:t xml:space="preserve"> with </w:t>
+      </w:r>
+      <w:r>
+        <w:t>limited tools for research</w:t>
+      </w:r>
+      <w:r>
+        <w:t>ing</w:t>
+      </w:r>
+      <w:r>
+        <w:t>, trading, and transacting</w:t>
+      </w:r>
+      <w:r>
+        <w:t xml:space="preserve">. </w:t>
+      </w:r>
+      <w:r>
+        <w:t xml:space="preserve">Investing </w:t>
+      </w:r>
+      <w:r>
+        <w:t>can be daunting fo</w:t>
+      </w:r>
+      <w:r>
+        <w:t xml:space="preserve">r new </w:t>
+      </w:r>
+      <w:r>
+        <w:t xml:space="preserve">and current </w:t>
+      </w:r>
+      <w:r>
+        <w:t xml:space="preserve">investors. Only recently </w:t>
+      </w:r>
+      <w:r>
+        <w:t xml:space="preserve">has mainstream financial </w:t>
+      </w:r>
+      <w:r>
+        <w:lastRenderedPageBreak/>
+        <w:t>institutions like Fidelity</w:t>
+      </w:r>
+      <w:r>
+        <w:t xml:space="preserve"> </w:t>
+      </w:r>
+      <w:r>
+        <w:t xml:space="preserve">[1] </w:t>
+      </w:r>
+      <w:r>
+        <w:t xml:space="preserve">begun to give </w:t>
+      </w:r>
+      <w:r>
+        <w:t>its customers the ability to add cryptocurrencies to their portfolios</w:t>
+      </w:r>
+      <w:r>
+        <w:t xml:space="preserve">. Besides continual development of the cryptocurrency products, additional </w:t>
+      </w:r>
+      <w:r>
+        <w:t xml:space="preserve">marketplace </w:t>
+      </w:r>
+      <w:r>
+        <w:t xml:space="preserve">tools </w:t>
+      </w:r>
+      <w:ins w:id="7" w:author="matt baldree" w:date="2017-09-20T09:12:00Z">
+        <w:r>
+          <w:t>are needed</w:t>
+        </w:r>
+      </w:ins>
+      <w:del w:id="8" w:author="matt baldree" w:date="2017-09-20T09:13:00Z">
+        <w:r>
+          <w:delText>need to</w:delText>
+        </w:r>
+        <w:r>
+          <w:delText xml:space="preserve"> be developed</w:delText>
+        </w:r>
+      </w:del>
+      <w:r>
+        <w:t xml:space="preserve"> to support this growing marketplace.</w:t>
+      </w:r>
+      <w:r>
+        <w:t xml:space="preserve"> </w:t>
+      </w:r>
+    </w:p>
+    <w:p>
+      <w:r>
+        <w:t xml:space="preserve">A good place </w:t>
+      </w:r>
+      <w:r>
+        <w:t xml:space="preserve">for new investors </w:t>
+      </w:r>
+      <w:r>
+        <w:t xml:space="preserve">to </w:t>
+      </w:r>
+      <w:r>
+        <w:t xml:space="preserve">learn about cryptocurrencies is </w:t>
+      </w:r>
+      <w:r>
+        <w:t xml:space="preserve">to </w:t>
+      </w:r>
+      <w:r>
+        <w:t xml:space="preserve">visit </w:t>
+      </w:r>
+      <w:hyperlink r:id="rId10" w:history="1">
         <w:r>
           <w:t>www.coinmarketcap.com</w:t>
         </w:r>
       </w:hyperlink>
       <w:r>
-        <w:rPr>
-          <w:szCs w:val="18"/>
-        </w:rPr>
+        <w:t xml:space="preserve"> website to </w:t>
+      </w:r>
+      <w:r>
+        <w:t xml:space="preserve">see a ranking of </w:t>
+      </w:r>
+      <w:r>
+        <w:t xml:space="preserve">cryptocurrencies by market capitalization. Market capitalization is the price of the currency times the number of currencies in circulation. This metric gives </w:t>
+      </w:r>
+      <w:r>
+        <w:t xml:space="preserve">an investor a relative size of the </w:t>
+      </w:r>
+      <w:r>
+        <w:t>market</w:t>
+      </w:r>
+      <w:r>
+        <w:t xml:space="preserve">. </w:t>
+      </w:r>
+      <w:r>
+        <w:t>In</w:t>
+      </w:r>
+      <w:r>
+        <w:t xml:space="preserve">vestors </w:t>
+      </w:r>
+      <w:r>
+        <w:t xml:space="preserve">researching currencies can only sort by backwards looking statistics. If you want to research future trends and momentum, you have to utilize a trading tool to analyze one currency at a time. In addition, traders will follow currencies on </w:t>
+      </w:r>
+      <w:ins w:id="9" w:author="matt baldree" w:date="2017-09-20T09:13:00Z">
+        <w:r>
+          <w:t xml:space="preserve">social media sites such as </w:t>
+        </w:r>
+      </w:ins>
+      <w:r>
+        <w:t xml:space="preserve">Twitter and Reddit to gauge user and developer sentiment adding this knowledge </w:t>
+      </w:r>
+      <w:del w:id="10" w:author="matt baldree" w:date="2017-09-20T09:14:00Z">
+        <w:r>
+          <w:delText xml:space="preserve">to </w:delText>
+        </w:r>
+      </w:del>
+      <w:r>
+        <w:t xml:space="preserve">collectively </w:t>
+      </w:r>
+      <w:ins w:id="11" w:author="matt baldree" w:date="2017-09-20T09:14:00Z">
+        <w:r>
+          <w:t xml:space="preserve">to </w:t>
+        </w:r>
+      </w:ins>
+      <w:r>
+        <w:t xml:space="preserve">try and predict future pricing. This </w:t>
+      </w:r>
+      <w:r>
+        <w:t>labor-intensive</w:t>
+      </w:r>
+      <w:r>
+        <w:t xml:space="preserve"> research approach makes it difficult to survey more than a handful of currencies </w:t>
+      </w:r>
+      <w:ins w:id="12" w:author="matt baldree" w:date="2017-09-20T09:14:00Z">
+        <w:r>
+          <w:t>at a time</w:t>
+        </w:r>
+      </w:ins>
+      <w:del w:id="13" w:author="matt baldree" w:date="2017-09-20T09:14:00Z">
+        <w:r>
+          <w:delText>for buy and sell opportunities</w:delText>
+        </w:r>
+      </w:del>
+      <w:r>
+        <w:t>.</w:t>
+      </w:r>
+      <w:r>
         <w:t xml:space="preserve"> </w:t>
       </w:r>
       <w:r>
-        <w:rPr>
-          <w:szCs w:val="18"/>
-        </w:rPr>
-        <w:t xml:space="preserve">and </w:t>
-      </w:r>
-      <w:hyperlink r:id="rId10" w:history="1">
-        <w:r>
-          <w:t>www.coincap.io</w:t>
-        </w:r>
-      </w:hyperlink>
-      <w:r>
-        <w:rPr>
-          <w:szCs w:val="18"/>
-        </w:rPr>
-        <w:t xml:space="preserve"> </w:t>
-      </w:r>
-      <w:r>
-        <w:rPr>
-          <w:szCs w:val="18"/>
-        </w:rPr>
-        <w:t>are insufficient for traders</w:t>
-      </w:r>
-      <w:r>
-        <w:rPr>
-          <w:szCs w:val="18"/>
-        </w:rPr>
-        <w:t xml:space="preserve"> because they </w:t>
-      </w:r>
-      <w:r>
-        <w:rPr>
-          <w:szCs w:val="18"/>
-        </w:rPr>
-        <w:t>focus on</w:t>
-      </w:r>
-      <w:r>
-        <w:rPr>
-          <w:szCs w:val="18"/>
-        </w:rPr>
-        <w:t>ly on</w:t>
-      </w:r>
-      <w:r>
-        <w:rPr>
-          <w:szCs w:val="18"/>
-        </w:rPr>
-        <w:t xml:space="preserve"> current statistics and do not provide </w:t>
-      </w:r>
-      <w:r>
-        <w:rPr>
-          <w:szCs w:val="18"/>
-        </w:rPr>
-        <w:t>ranking by predictive statistics</w:t>
-      </w:r>
-      <w:r>
-        <w:rPr>
-          <w:szCs w:val="18"/>
-        </w:rPr>
-        <w:t xml:space="preserve">. </w:t>
-      </w:r>
-      <w:r>
-        <w:rPr>
-          <w:szCs w:val="18"/>
-        </w:rPr>
-        <w:t xml:space="preserve">A new beta website, </w:t>
+        <w:t>A</w:t>
+      </w:r>
+      <w:r>
+        <w:t xml:space="preserve"> beta website at </w:t>
       </w:r>
       <w:hyperlink r:id="rId11" w:history="1">
         <w:r>
@@ -282,576 +874,173 @@
         </w:r>
       </w:hyperlink>
       <w:r>
+        <w:t xml:space="preserve"> </w:t>
+      </w:r>
+      <w:r>
+        <w:t xml:space="preserve">incorporates additional factors to market capitalization such as </w:t>
+      </w:r>
+      <w:r>
+        <w:t xml:space="preserve">liquidity, developer, community, and public interest </w:t>
+      </w:r>
+      <w:r>
+        <w:t>t</w:t>
+      </w:r>
+      <w:r>
+        <w:t xml:space="preserve">o determine ranking. </w:t>
+      </w:r>
+      <w:r>
+        <w:t>By incorporating non-financial factors and applying a custom algorithm, a different ranking result</w:t>
+      </w:r>
+      <w:r>
+        <w:t xml:space="preserve">s </w:t>
+      </w:r>
+      <w:r>
+        <w:t>compared to straight market capitalization</w:t>
+      </w:r>
+      <w:r>
+        <w:t xml:space="preserve">. </w:t>
+      </w:r>
+      <w:ins w:id="14" w:author="matt baldree" w:date="2017-09-20T09:15:00Z">
+        <w:r>
+          <w:t>Together, t</w:t>
+        </w:r>
+      </w:ins>
+      <w:del w:id="15" w:author="matt baldree" w:date="2017-09-20T09:15:00Z">
+        <w:r>
+          <w:delText>T</w:delText>
+        </w:r>
+      </w:del>
+      <w:r>
+        <w:t xml:space="preserve">hese </w:t>
+      </w:r>
+      <w:ins w:id="16" w:author="matt baldree" w:date="2017-09-20T09:16:00Z">
+        <w:r>
+          <w:t xml:space="preserve">cryptocurrencies </w:t>
+        </w:r>
+      </w:ins>
+      <w:del w:id="17" w:author="matt baldree" w:date="2017-09-20T09:16:00Z">
+        <w:r>
+          <w:delText xml:space="preserve">current </w:delText>
+        </w:r>
+      </w:del>
+      <w:r>
+        <w:t xml:space="preserve">ranking </w:t>
+      </w:r>
+      <w:r>
+        <w:t xml:space="preserve">websites </w:t>
+      </w:r>
+      <w:del w:id="18" w:author="matt baldree" w:date="2017-09-20T09:16:00Z">
+        <w:r>
+          <w:delText xml:space="preserve">of cryptocurrencies </w:delText>
+        </w:r>
+      </w:del>
+      <w:r>
+        <w:t xml:space="preserve">do not address the needs of traders who </w:t>
+      </w:r>
+      <w:r>
+        <w:t xml:space="preserve">are researching </w:t>
+      </w:r>
+      <w:r>
+        <w:t>buy and sell</w:t>
+      </w:r>
+      <w:r>
+        <w:t xml:space="preserve"> opportunities</w:t>
+      </w:r>
+      <w:ins w:id="19" w:author="matt baldree" w:date="2017-09-20T09:16:00Z">
+        <w:r>
+          <w:t xml:space="preserve"> across the marketplace</w:t>
+        </w:r>
+      </w:ins>
+      <w:r>
+        <w:t>.</w:t>
+      </w:r>
+      <w:r>
+        <w:t xml:space="preserve"> By adding momentum factors, a time series ARIMA model can be </w:t>
+      </w:r>
+      <w:r>
+        <w:t>fitted to predict future price changes</w:t>
+      </w:r>
+      <w:r>
+        <w:t xml:space="preserve">. The trader may then sort a list of cryptocurrencies </w:t>
+      </w:r>
+      <w:r>
+        <w:t xml:space="preserve">by relative price change </w:t>
+      </w:r>
+      <w:r>
+        <w:t>for different time periods to view aggregate investment opportunities.</w:t>
+      </w:r>
+    </w:p>
+    <w:p>
+      <w:pPr>
+        <w:ind w:firstLine="360"/>
         <w:rPr>
-          <w:szCs w:val="18"/>
+          <w:ins w:id="20" w:author="matt baldree" w:date="2017-09-20T09:07:00Z"/>
         </w:rPr>
-        <w:t xml:space="preserve">, </w:t>
-      </w:r>
-      <w:r>
+      </w:pPr>
+      <w:ins w:id="21" w:author="matt baldree" w:date="2017-09-20T09:07:00Z">
+        <w:r>
+          <w:t>For cryptocurrency, there is no</w:t>
+        </w:r>
+        <w:r>
+          <w:t xml:space="preserve"> tool </w:t>
+        </w:r>
+        <w:r>
+          <w:t>in the marketplace</w:t>
+        </w:r>
+        <w:r>
+          <w:t xml:space="preserve"> that combines price prediction and momentum analysis with the sentiment analysis.  Some current tools get close to aggregating different feeds of information but they leave the subjectivity to the investor.  Since cryptocurrency is so new, even large stable banks are having a tough time quantifying movements and effects.  In this paper, we take a different approach by combining different data feeds we will develop a tool to enable both lay and experienced investors to quantify the world of cryptocurrency.</w:t>
+        </w:r>
+      </w:ins>
+    </w:p>
+    <w:p>
+      <w:pPr>
+        <w:ind w:firstLine="360"/>
+      </w:pPr>
+      <w:r>
+        <w:t>The approach to implement</w:t>
+      </w:r>
+      <w:del w:id="22" w:author="matt baldree" w:date="2017-09-20T09:08:00Z">
+        <w:r>
+          <w:delText>ed</w:delText>
+        </w:r>
+      </w:del>
+      <w:r>
+        <w:t xml:space="preserve"> this a new ranking system based momentum factors will be to obtain </w:t>
+      </w:r>
+      <w:r>
+        <w:t>data obtained from sites such as Coin Market Cap and Coin Cap to calculate momentum factors. These new factors are then analyzed to determine their predictive power. Low predictive factors are removed. The scope of the problem is limited to a short time period with only one currency for analysis and model development. After progress is made, additional time periods are added. As outcomes improve, other currencies are added until all are incorporated. This quantitative forecasting considers historical data of a variable to forecast future values of the variable. In this case we are forecasting price variability over a period of time. The</w:t>
+      </w:r>
+      <w:r>
+        <w:t xml:space="preserve"> </w:t>
+      </w:r>
+      <w:r>
+        <w:t>prediction model is trained on training data and tested against held out test data to measure the mean squared errors (MSE). Adjustments to the algorithm are then made to lower the MSE until an optimal model is obtained. A ranking API is developed to provide a list of cryptocurrencies by change in momentum. The prediction model requires retraining on a regular cycle as new data is acquired and calculated.</w:t>
+      </w:r>
+    </w:p>
+    <w:p>
+      <w:pPr>
+        <w:ind w:firstLine="360"/>
         <w:rPr>
-          <w:szCs w:val="18"/>
+          <w:ins w:id="23" w:author="matt baldree" w:date="2017-09-20T09:06:00Z"/>
         </w:rPr>
-        <w:t xml:space="preserve">adds </w:t>
-      </w:r>
-      <w:r>
-        <w:rPr>
-          <w:szCs w:val="18"/>
-        </w:rPr>
-        <w:t>additional factors such as developer, community, and public interest</w:t>
-      </w:r>
-      <w:r>
-        <w:rPr>
-          <w:szCs w:val="18"/>
-        </w:rPr>
-        <w:t xml:space="preserve"> to </w:t>
-      </w:r>
-      <w:r>
-        <w:rPr>
-          <w:szCs w:val="18"/>
-        </w:rPr>
-        <w:t xml:space="preserve">create </w:t>
-      </w:r>
-      <w:r>
-        <w:rPr>
-          <w:szCs w:val="18"/>
-        </w:rPr>
-        <w:t xml:space="preserve">a new </w:t>
-      </w:r>
-      <w:r>
-        <w:rPr>
-          <w:szCs w:val="18"/>
-        </w:rPr>
-        <w:t>composite ranking</w:t>
-      </w:r>
-      <w:r>
-        <w:rPr>
-          <w:szCs w:val="18"/>
-        </w:rPr>
-        <w:t>.</w:t>
-      </w:r>
-      <w:r>
-        <w:rPr>
-          <w:szCs w:val="18"/>
-        </w:rPr>
-        <w:t xml:space="preserve"> T</w:t>
-      </w:r>
-      <w:r>
-        <w:rPr>
-          <w:szCs w:val="18"/>
-        </w:rPr>
-        <w:t xml:space="preserve">his </w:t>
-      </w:r>
-      <w:r>
-        <w:rPr>
-          <w:szCs w:val="18"/>
-        </w:rPr>
-        <w:t>ranking approach</w:t>
-      </w:r>
-      <w:r>
-        <w:rPr>
-          <w:szCs w:val="18"/>
-        </w:rPr>
-        <w:t xml:space="preserve"> is</w:t>
-      </w:r>
-      <w:r>
-        <w:rPr>
-          <w:szCs w:val="18"/>
-        </w:rPr>
-        <w:t xml:space="preserve"> </w:t>
-      </w:r>
-      <w:r>
-        <w:rPr>
-          <w:szCs w:val="18"/>
-        </w:rPr>
-        <w:t xml:space="preserve">insufficient for traders because </w:t>
-      </w:r>
-      <w:r>
-        <w:rPr>
-          <w:szCs w:val="18"/>
-        </w:rPr>
-        <w:t>it too does not provide ranking by predictive statistics</w:t>
-      </w:r>
-      <w:r>
-        <w:rPr>
-          <w:szCs w:val="18"/>
-        </w:rPr>
-        <w:t>.</w:t>
-      </w:r>
-      <w:r>
-        <w:rPr>
-          <w:szCs w:val="18"/>
-        </w:rPr>
-        <w:t xml:space="preserve"> </w:t>
-      </w:r>
-      <w:r>
-        <w:rPr>
-          <w:szCs w:val="18"/>
-        </w:rPr>
-        <w:t>We propose</w:t>
-      </w:r>
-      <w:r>
-        <w:rPr>
-          <w:szCs w:val="18"/>
-        </w:rPr>
-        <w:t xml:space="preserve"> a ranking by predictive future price statistics so investors can focus on batch investment opportunities. The ranking is created from predictive price change by an ARIMA model trained on data that includes traditional market capitalization plus new </w:t>
-      </w:r>
-      <w:r>
-        <w:rPr>
-          <w:szCs w:val="18"/>
-        </w:rPr>
-        <w:t xml:space="preserve">momentum factors </w:t>
-      </w:r>
-      <w:r>
-        <w:rPr>
-          <w:szCs w:val="18"/>
-        </w:rPr>
-        <w:t>such as period moving averages and Commodity Selection Index</w:t>
-      </w:r>
-      <w:r>
-        <w:rPr>
-          <w:szCs w:val="18"/>
-        </w:rPr>
-        <w:t>.</w:t>
-      </w:r>
-      <w:r>
-        <w:rPr>
-          <w:szCs w:val="18"/>
-        </w:rPr>
-        <w:t xml:space="preserve"> </w:t>
-      </w:r>
-      <w:r>
-        <w:rPr>
-          <w:szCs w:val="18"/>
-        </w:rPr>
-        <w:t xml:space="preserve">The ARIMA model </w:t>
-      </w:r>
-      <w:r>
-        <w:rPr>
-          <w:szCs w:val="18"/>
-        </w:rPr>
-        <w:t xml:space="preserve">is </w:t>
-      </w:r>
-      <w:r>
-        <w:rPr>
-          <w:szCs w:val="18"/>
-        </w:rPr>
-        <w:t xml:space="preserve">developed by visualizing the time series data, </w:t>
-      </w:r>
-      <w:proofErr w:type="spellStart"/>
-      <w:r>
-        <w:rPr>
-          <w:szCs w:val="18"/>
-        </w:rPr>
-        <w:t>stationariz</w:t>
-      </w:r>
-      <w:r>
-        <w:rPr>
-          <w:szCs w:val="18"/>
-        </w:rPr>
-        <w:t>ing</w:t>
-      </w:r>
-      <w:proofErr w:type="spellEnd"/>
-      <w:r>
-        <w:rPr>
-          <w:szCs w:val="18"/>
-        </w:rPr>
-        <w:t xml:space="preserve"> it</w:t>
-      </w:r>
-      <w:r>
-        <w:rPr>
-          <w:szCs w:val="18"/>
-        </w:rPr>
-        <w:t>, and plott</w:t>
-      </w:r>
-      <w:r>
-        <w:rPr>
-          <w:szCs w:val="18"/>
-        </w:rPr>
-        <w:t>ing</w:t>
-      </w:r>
-      <w:r>
-        <w:rPr>
-          <w:szCs w:val="18"/>
-        </w:rPr>
-        <w:t xml:space="preserve"> for optimal parameters to </w:t>
-      </w:r>
-      <w:r>
-        <w:rPr>
-          <w:szCs w:val="18"/>
-        </w:rPr>
-        <w:t xml:space="preserve">train it </w:t>
-      </w:r>
-      <w:r>
-        <w:rPr>
-          <w:szCs w:val="18"/>
-        </w:rPr>
-        <w:t>to predict future pricing</w:t>
-      </w:r>
-      <w:r>
-        <w:rPr>
-          <w:szCs w:val="18"/>
-        </w:rPr>
-        <w:t xml:space="preserve">. </w:t>
-      </w:r>
-      <w:r>
-        <w:rPr>
-          <w:szCs w:val="18"/>
-        </w:rPr>
-        <w:t xml:space="preserve">An API </w:t>
-      </w:r>
-      <w:r>
-        <w:rPr>
-          <w:szCs w:val="18"/>
-        </w:rPr>
-        <w:t xml:space="preserve">is also created to provide ranking of cryptocurrency based on new predictive statistics </w:t>
-      </w:r>
-      <w:r>
-        <w:rPr>
-          <w:szCs w:val="18"/>
-        </w:rPr>
-        <w:t xml:space="preserve">based on </w:t>
-      </w:r>
-      <w:r>
-        <w:rPr>
-          <w:szCs w:val="18"/>
-        </w:rPr>
-        <w:t>market</w:t>
-      </w:r>
-      <w:r>
-        <w:rPr>
-          <w:szCs w:val="18"/>
-        </w:rPr>
-        <w:t xml:space="preserve"> momentum.</w:t>
-      </w:r>
-    </w:p>
-    <w:p>
-      <w:pPr>
-        <w:pStyle w:val="Heading1"/>
-      </w:pPr>
-      <w:r>
-        <w:t>1</w:t>
-      </w:r>
-      <w:r>
-        <w:t xml:space="preserve">   </w:t>
-      </w:r>
-      <w:r>
-        <w:t>Introduction</w:t>
-      </w:r>
-    </w:p>
-    <w:p>
-      <w:pPr>
-        <w:ind w:firstLine="0"/>
-      </w:pPr>
-      <w:r>
-        <w:t xml:space="preserve">The cryptocurrency market started in 2009 with the bitcoin network and in 2010, the first bitcoin exchange opened. As of September 7, 2017, there are 5,475 cryptocurrency exchanges according to Coin Market Cap </w:t>
-      </w:r>
-      <w:r>
-        <w:t xml:space="preserve">with a </w:t>
-      </w:r>
-      <w:r>
-        <w:t xml:space="preserve">total market capitalization </w:t>
-      </w:r>
-      <w:r>
-        <w:t>of</w:t>
-      </w:r>
-      <w:r>
-        <w:t xml:space="preserve"> $164 billion for 867 currencies</w:t>
-      </w:r>
-      <w:r>
-        <w:t xml:space="preserve"> for a 2017 growth</w:t>
-      </w:r>
-      <w:bookmarkStart w:id="0" w:name="_GoBack"/>
-      <w:bookmarkEnd w:id="0"/>
-      <w:r>
-        <w:t xml:space="preserve"> rate of </w:t>
-      </w:r>
-      <w:r>
-        <w:t>12-fold</w:t>
-      </w:r>
-      <w:r>
-        <w:t xml:space="preserve">. </w:t>
-      </w:r>
-      <w:r>
-        <w:t>By</w:t>
-      </w:r>
-      <w:r>
-        <w:t xml:space="preserve"> comparison, this market capitalization represents 20% of Apple’s market cap.</w:t>
-      </w:r>
-    </w:p>
-    <w:p>
-      <w:r>
-        <w:t xml:space="preserve">The market is growing exponentially. For instance, the number two cryptocurrency in market capitalization, </w:t>
-      </w:r>
-      <w:proofErr w:type="spellStart"/>
-      <w:r>
-        <w:t>Ethereum</w:t>
-      </w:r>
-      <w:proofErr w:type="spellEnd"/>
-      <w:r>
-        <w:t>, grew 4,100% in eight months</w:t>
-      </w:r>
-      <w:r>
-        <w:t xml:space="preserve"> in 2017</w:t>
-      </w:r>
-      <w:r>
-        <w:t xml:space="preserve">. The Standard and Poor’s 500 Index which is made up of 500 of the most widely traded US stocks took over 40 years to achieve the same kind of growth. The cryptocurrency market is currently in its infancy and to enable it to grow into maturity will require solid </w:t>
-      </w:r>
-      <w:r>
-        <w:t>tools</w:t>
-      </w:r>
-      <w:r>
-        <w:t xml:space="preserve"> by which investors can rely upon. </w:t>
-      </w:r>
-    </w:p>
-    <w:p>
-      <w:r>
-        <w:t>With so much growth in an industry, many people want to get involved in th</w:t>
-      </w:r>
-      <w:r>
-        <w:t xml:space="preserve">is emerging market. </w:t>
-      </w:r>
-      <w:r>
-        <w:t>But, t</w:t>
-      </w:r>
-      <w:r>
-        <w:t xml:space="preserve">he </w:t>
-      </w:r>
-      <w:r>
-        <w:t>challenges</w:t>
-      </w:r>
-      <w:r>
-        <w:t xml:space="preserve"> for investors is navigating this young, volatile new market</w:t>
-      </w:r>
-      <w:r>
-        <w:t xml:space="preserve"> with </w:t>
-      </w:r>
-      <w:r>
-        <w:t>limited tools for research</w:t>
-      </w:r>
-      <w:r>
-        <w:t>ing</w:t>
-      </w:r>
-      <w:r>
-        <w:t>, trading, and transacting</w:t>
-      </w:r>
-      <w:r>
-        <w:t xml:space="preserve">. </w:t>
-      </w:r>
-      <w:r>
-        <w:t xml:space="preserve">Investing </w:t>
-      </w:r>
-      <w:r>
-        <w:t>can be daunting fo</w:t>
-      </w:r>
-      <w:r>
-        <w:t xml:space="preserve">r new </w:t>
-      </w:r>
-      <w:r>
-        <w:t xml:space="preserve">and current </w:t>
-      </w:r>
-      <w:r>
-        <w:t xml:space="preserve">investors. Only recently </w:t>
-      </w:r>
-      <w:r>
-        <w:t>has mainstream financial institutions like Fidelity</w:t>
-      </w:r>
-      <w:r>
-        <w:t xml:space="preserve"> </w:t>
-      </w:r>
-      <w:r>
-        <w:t xml:space="preserve">[1] </w:t>
-      </w:r>
-      <w:r>
-        <w:t xml:space="preserve">begun to give </w:t>
-      </w:r>
-      <w:r>
-        <w:t>its customers the ability to add cryptocurrencies to their portfolios</w:t>
-      </w:r>
-      <w:r>
-        <w:t xml:space="preserve">. Besides continual development of the </w:t>
+      </w:pPr>
+      <w:r>
+        <w:t xml:space="preserve">Data science tools like Python, R, database, and machine learning toolkits are used to understand the data, developer a predictive model, and ranking API. Ranking results </w:t>
       </w:r>
       <w:r>
         <w:lastRenderedPageBreak/>
-        <w:t xml:space="preserve">cryptocurrency products, additional </w:t>
-      </w:r>
-      <w:r>
-        <w:t xml:space="preserve">marketplace </w:t>
-      </w:r>
-      <w:r>
-        <w:t xml:space="preserve">tools </w:t>
-      </w:r>
-      <w:r>
-        <w:t>need to</w:t>
-      </w:r>
-      <w:r>
-        <w:t xml:space="preserve"> be developed to support this growing marketplace.</w:t>
-      </w:r>
-      <w:r>
-        <w:t xml:space="preserve"> </w:t>
-      </w:r>
-    </w:p>
-    <w:p>
-      <w:r>
-        <w:t xml:space="preserve">A good place </w:t>
-      </w:r>
-      <w:r>
-        <w:t xml:space="preserve">for new investors </w:t>
-      </w:r>
-      <w:r>
-        <w:t xml:space="preserve">to </w:t>
-      </w:r>
-      <w:r>
-        <w:t xml:space="preserve">learn about cryptocurrencies is </w:t>
-      </w:r>
-      <w:r>
-        <w:t xml:space="preserve">to </w:t>
-      </w:r>
-      <w:r>
-        <w:t xml:space="preserve">visit </w:t>
-      </w:r>
-      <w:hyperlink r:id="rId12" w:history="1">
+        <w:t>are then analyzed by industry veterans for value. Feedback from the industry veterans will allow fine tuning of the ranking algorithm.</w:t>
+      </w:r>
+    </w:p>
+    <w:p>
+      <w:pPr>
+        <w:ind w:firstLine="360"/>
+      </w:pPr>
+      <w:ins w:id="24" w:author="matt baldree" w:date="2017-09-20T09:06:00Z">
         <w:r>
-          <w:t>www.coinmarketcap.com</w:t>
+          <w:t>After collecting the data, it will be separated into a train-test split.  This is where the model is trained on one piece of the data and then tested for accuracy on the remaining data.  One issue we face here is in using time-series data, specifically financial time series where the relationship amongst the variables is dynamic.  We intend to compare the Sharpe ratios for various algorithms to determine the algorithm with the best performance.</w:t>
         </w:r>
-      </w:hyperlink>
-      <w:r>
-        <w:t xml:space="preserve"> website to </w:t>
-      </w:r>
-      <w:r>
-        <w:t xml:space="preserve">see a ranking of </w:t>
-      </w:r>
-      <w:r>
-        <w:t xml:space="preserve">cryptocurrencies by market capitalization. Market capitalization is the price of the currency times the number of currencies in circulation. This metric gives </w:t>
-      </w:r>
-      <w:r>
-        <w:t xml:space="preserve">an investor a relative size of the </w:t>
-      </w:r>
-      <w:r>
-        <w:t>market</w:t>
-      </w:r>
-      <w:r>
-        <w:t xml:space="preserve">. </w:t>
-      </w:r>
-      <w:r>
-        <w:t>In</w:t>
-      </w:r>
-      <w:r>
-        <w:t xml:space="preserve">vestors </w:t>
-      </w:r>
-      <w:r>
-        <w:t xml:space="preserve">researching currencies can only sort by backwards looking statistics. If you want to research future trends and momentum, you have to utilize a trading tool to analyze one currency at a time. In addition, traders will follow currencies on Twitter and Reddit to gauge user and developer sentiment adding this knowledge to collectively try and predict future pricing. This </w:t>
-      </w:r>
-      <w:r>
-        <w:t>labor-intensive</w:t>
-      </w:r>
-      <w:r>
-        <w:t xml:space="preserve"> research approach makes it difficult to survey more than a handful of currencies for buy and sell opportunities.</w:t>
-      </w:r>
-      <w:r>
-        <w:t xml:space="preserve"> </w:t>
-      </w:r>
-      <w:r>
-        <w:t>A</w:t>
-      </w:r>
-      <w:r>
-        <w:t xml:space="preserve"> beta website at </w:t>
-      </w:r>
-      <w:hyperlink r:id="rId13" w:history="1">
-        <w:r>
-          <w:t>www.coingecko.com</w:t>
-        </w:r>
-      </w:hyperlink>
-      <w:r>
-        <w:t xml:space="preserve"> </w:t>
-      </w:r>
-      <w:r>
-        <w:t xml:space="preserve">incorporates additional factors to market capitalization such as </w:t>
-      </w:r>
-      <w:r>
-        <w:t xml:space="preserve">liquidity, developer, community, and public interest </w:t>
-      </w:r>
-      <w:r>
-        <w:t>t</w:t>
-      </w:r>
-      <w:r>
-        <w:t xml:space="preserve">o determine ranking. </w:t>
-      </w:r>
-      <w:r>
-        <w:t>By incorporating non-financial factors and applying a custom algorithm, a different ranking result</w:t>
-      </w:r>
-      <w:r>
-        <w:t xml:space="preserve">s </w:t>
-      </w:r>
-      <w:r>
-        <w:t>compared to straight market capitalization</w:t>
-      </w:r>
-      <w:r>
-        <w:t xml:space="preserve">. </w:t>
-      </w:r>
-      <w:r>
-        <w:t xml:space="preserve">These current </w:t>
-      </w:r>
-      <w:r>
-        <w:t xml:space="preserve">ranking </w:t>
-      </w:r>
-      <w:r>
-        <w:t xml:space="preserve">websites </w:t>
-      </w:r>
-      <w:r>
-        <w:t xml:space="preserve">of cryptocurrencies do not address the needs of traders who </w:t>
-      </w:r>
-      <w:r>
-        <w:t xml:space="preserve">are researching </w:t>
-      </w:r>
-      <w:r>
-        <w:t>buy and sell</w:t>
-      </w:r>
-      <w:r>
-        <w:t xml:space="preserve"> opportunities</w:t>
-      </w:r>
-      <w:r>
-        <w:t>.</w:t>
-      </w:r>
-      <w:r>
-        <w:t xml:space="preserve"> By adding momentum factors, a time series ARIMA model can be </w:t>
-      </w:r>
-      <w:r>
-        <w:t>fitted to predict future price changes</w:t>
-      </w:r>
-      <w:r>
-        <w:t xml:space="preserve">. The trader may then sort a list of cryptocurrencies </w:t>
-      </w:r>
-      <w:r>
-        <w:t xml:space="preserve">by relative price change </w:t>
-      </w:r>
-      <w:r>
-        <w:t>for different time periods to view aggregate investment opportunities.</w:t>
-      </w:r>
-    </w:p>
-    <w:p>
-      <w:pPr>
-        <w:ind w:firstLine="360"/>
-      </w:pPr>
-      <w:r>
-        <w:t xml:space="preserve">The approach to implemented this a new ranking system based momentum factors will be to obtain </w:t>
-      </w:r>
-      <w:r>
-        <w:t>data obtained from sites such as Coin Market Cap and Coin Cap to calculate momentum factors. These new factors are then analyzed to determine their predictive power. Low predictive factors are removed. The scope of the problem is limited to a short time period with only one currency for analysis and model development. After progress is made, additional time periods are added. As outcomes improve, other currencies are added until all are incorporated. This quantitative forecasting considers historical data of a variable to forecast future values of the variable. In this case we are forecasting price variability over a period of time. The</w:t>
-      </w:r>
-      <w:r>
-        <w:t xml:space="preserve"> </w:t>
-      </w:r>
-      <w:r>
-        <w:t>prediction model is trained on training data and tested against held out test data to measure the mean squared errors (MSE). Adjustments to the algorithm are then made to lower the MSE until an optimal model is obtained. A ranking API is developed to provide a list of cryptocurrencies by change in momentum. The prediction model requires retraining on a regular cycle as new data is acquired and calculated.</w:t>
-      </w:r>
-    </w:p>
-    <w:p>
-      <w:pPr>
-        <w:ind w:firstLine="360"/>
-      </w:pPr>
-      <w:r>
-        <w:t>Data science tools like Python, R, database, and machine learning toolkits are used to understand the data, developer a predictive model, and ranking API. Ranking results are then analyzed by industry veterans for value. Feedback from the industry veterans will allow fine tuning of the ranking algorithm.</w:t>
-      </w:r>
+      </w:ins>
     </w:p>
     <w:p>
       <w:pPr>
@@ -887,11 +1076,7 @@
       </w:r>
       <w:proofErr w:type="spellEnd"/>
       <w:r>
-        <w:t xml:space="preserve"> least a high level, but definitely how they are stored and spent.  This would include all the vulnerabilities and risks of crypto currency.  Also, need to talk about the </w:t>
-      </w:r>
-      <w:r>
-        <w:lastRenderedPageBreak/>
-        <w:t>float (how many are available to trade) since that has a significant impact on price.  This is to say that these are not always really liquid markets.</w:t>
+        <w:t xml:space="preserve"> least a high level, but definitely how they are stored and spent.  This would include all the vulnerabilities and risks of crypto currency.  Also, need to talk about the float (how many are available to trade) since that has a significant impact on price.  This is to say that these are not always really liquid markets.</w:t>
       </w:r>
       <w:r>
         <w:t>”</w:t>
@@ -1119,6 +1304,9 @@
     <w:p>
       <w:pPr>
         <w:pStyle w:val="Heading1"/>
+        <w:rPr>
+          <w:ins w:id="25" w:author="matt baldree" w:date="2017-09-20T09:20:00Z"/>
+        </w:rPr>
       </w:pPr>
       <w:r>
         <w:t>5</w:t>
@@ -1130,9 +1318,42 @@
     </w:p>
     <w:p>
       <w:pPr>
+        <w:ind w:firstLine="0"/>
+        <w:rPr>
+          <w:ins w:id="26" w:author="matt baldree" w:date="2017-09-20T09:20:00Z"/>
+        </w:rPr>
+      </w:pPr>
+      <w:ins w:id="27" w:author="matt baldree" w:date="2017-09-20T09:20:00Z">
+        <w:r>
+          <w:t>Notes:</w:t>
+        </w:r>
+      </w:ins>
+    </w:p>
+    <w:p>
+      <w:pPr>
+        <w:pStyle w:val="NumberedItem"/>
+        <w:numPr>
+          <w:ilvl w:val="0"/>
+          <w:numId w:val="3"/>
+        </w:numPr>
+        <w:pPrChange w:id="28" w:author="matt baldree" w:date="2017-09-20T09:21:00Z">
+          <w:pPr>
+            <w:pStyle w:val="Heading1"/>
+          </w:pPr>
+        </w:pPrChange>
+      </w:pPr>
+      <w:ins w:id="29" w:author="matt baldree" w:date="2017-09-20T09:21:00Z">
+        <w:r>
+          <w:t>Provide details of the data</w:t>
+        </w:r>
+      </w:ins>
+    </w:p>
+    <w:p>
+      <w:pPr>
         <w:pStyle w:val="Heading1"/>
       </w:pPr>
       <w:r>
+        <w:lastRenderedPageBreak/>
         <w:t>7   Results</w:t>
       </w:r>
     </w:p>
@@ -1248,22 +1469,21 @@
         <w:ind w:firstLine="0"/>
       </w:pPr>
       <w:r>
-        <w:lastRenderedPageBreak/>
         <w:t>Whoever your funder will be, it’s a good idea for your ethics statement to address the </w:t>
       </w:r>
-      <w:hyperlink r:id="rId14" w:tgtFrame="_self" w:tooltip="Key ethics principles" w:history="1">
+      <w:hyperlink r:id="rId12" w:tgtFrame="_self" w:tooltip="Key ethics principles" w:history="1">
         <w:r>
           <w:t>six key principles</w:t>
         </w:r>
       </w:hyperlink>
       <w:r>
-        <w:t xml:space="preserve"> set out in the ESRC Framework for Research Ethics. </w:t>
-      </w:r>
-      <w:proofErr w:type="gramStart"/>
-      <w:r>
-        <w:t>So</w:t>
-      </w:r>
-      <w:proofErr w:type="gramEnd"/>
+        <w:t> set out in the ESRC Framework for Research Ethics. So</w:t>
+      </w:r>
+      <w:ins w:id="30" w:author="matt baldree" w:date="2017-09-20T10:06:00Z">
+        <w:r>
+          <w:t>,</w:t>
+        </w:r>
+      </w:ins>
       <w:r>
         <w:t xml:space="preserve"> you need to be able to explain how:</w:t>
       </w:r>
@@ -1348,37 +1568,70 @@
     </w:p>
     <w:p>
       <w:pPr>
-        <w:pStyle w:val="ListParagraph"/>
         <w:ind w:firstLine="0"/>
-      </w:pPr>
-      <w:hyperlink r:id="rId15" w:history="1">
+        <w:pPrChange w:id="31" w:author="matt baldree" w:date="2017-09-20T10:06:00Z">
+          <w:pPr>
+            <w:pStyle w:val="ListParagraph"/>
+            <w:ind w:firstLine="0"/>
+          </w:pPr>
+        </w:pPrChange>
+      </w:pPr>
+      <w:r>
+        <w:fldChar w:fldCharType="begin"/>
+      </w:r>
+      <w:r>
+        <w:instrText xml:space="preserve"> HYPERLINK "http://www.ethicsguidebook.ac.uk/what-needs-to-go-in-the-ethics-statement-20" </w:instrText>
+      </w:r>
+      <w:r>
+        <w:fldChar w:fldCharType="separate"/>
+      </w:r>
+      <w:r>
+        <w:rPr>
+          <w:rPrChange w:id="32" w:author="matt baldree" w:date="2017-09-20T10:06:00Z">
+            <w:rPr>
+              <w:rStyle w:val="Hyperlink"/>
+            </w:rPr>
+          </w:rPrChange>
+        </w:rPr>
+        <w:t>http://www.ethicsguidebook.ac.uk/what-needs-to-go-in-the-ethics-statement-20</w:t>
+      </w:r>
+      <w:r>
+        <w:rPr>
+          <w:rPrChange w:id="33" w:author="matt baldree" w:date="2017-09-20T10:06:00Z">
+            <w:rPr>
+              <w:rStyle w:val="Hyperlink"/>
+            </w:rPr>
+          </w:rPrChange>
+        </w:rPr>
+        <w:fldChar w:fldCharType="end"/>
+      </w:r>
+    </w:p>
+    <w:p>
+      <w:pPr>
+        <w:ind w:firstLine="0"/>
+      </w:pPr>
+      <w:r>
+        <w:t>}</w:t>
+      </w:r>
+    </w:p>
+    <w:p>
+      <w:pPr>
+        <w:pStyle w:val="Heading1"/>
+      </w:pPr>
+      <w:r>
+        <w:t>9</w:t>
+      </w:r>
+      <w:r>
+        <w:tab/>
+        <w:t>Conclusion</w:t>
+      </w:r>
+      <w:bookmarkStart w:id="34" w:name="_GoBack"/>
+      <w:bookmarkEnd w:id="34"/>
+      <w:del w:id="35" w:author="matt baldree" w:date="2017-09-20T10:06:00Z">
         <w:r>
-          <w:rPr>
-            <w:rStyle w:val="Hyperlink"/>
-          </w:rPr>
-          <w:t>http://www.ethicsguidebook.ac.uk/what-needs-to-go-in-the-ethics-statement-20</w:t>
+          <w:delText>s</w:delText>
         </w:r>
-      </w:hyperlink>
-    </w:p>
-    <w:p>
-      <w:pPr>
-        <w:ind w:firstLine="0"/>
-      </w:pPr>
-      <w:r>
-        <w:t>}</w:t>
-      </w:r>
-    </w:p>
-    <w:p>
-      <w:pPr>
-        <w:pStyle w:val="Heading1"/>
-      </w:pPr>
-      <w:r>
-        <w:t>9</w:t>
-      </w:r>
-      <w:r>
-        <w:tab/>
-        <w:t>Conclusions</w:t>
-      </w:r>
+      </w:del>
     </w:p>
     <w:p>
       <w:pPr>
@@ -1418,6 +1671,7 @@
         <w:pStyle w:val="Heading1"/>
       </w:pPr>
       <w:r>
+        <w:lastRenderedPageBreak/>
         <w:t>References</w:t>
       </w:r>
     </w:p>
@@ -1434,6 +1688,11 @@
       <w:r>
         <w:t xml:space="preserve"> </w:t>
       </w:r>
+      <w:ins w:id="36" w:author="matt baldree" w:date="2017-09-20T09:08:00Z">
+        <w:r>
+          <w:t xml:space="preserve">Stern, H: </w:t>
+        </w:r>
+      </w:ins>
       <w:r>
         <w:t xml:space="preserve">Fidelity Labs Tests Digital Asset Wallet </w:t>
       </w:r>
@@ -1453,7 +1712,7 @@
       <w:r>
         <w:t xml:space="preserve"> 09, 2017. </w:t>
       </w:r>
-      <w:hyperlink r:id="rId16" w:history="1">
+      <w:hyperlink r:id="rId13" w:history="1">
         <w:r>
           <w:t>https://www.fidelity.com/about-fidelity/corporate/fidelity-labs-tests-digital-asset-wallet-on-fidelity.com</w:t>
         </w:r>
@@ -1633,7 +1892,7 @@
       <w:r>
         <w:t xml:space="preserve">8. Edwards, Jim: The price of bitcoin has a 91% correlation with Google searches for bitcoin: Business Insider. (2017). </w:t>
       </w:r>
-      <w:hyperlink r:id="rId17" w:history="1">
+      <w:hyperlink r:id="rId14" w:history="1">
         <w:r>
           <w:t>http://www.businessinsider.com/bitcoin-price-correlation-google-search-2017-9</w:t>
         </w:r>
@@ -1646,7 +1905,7 @@
       <w:r>
         <w:t xml:space="preserve">9. Edwards, Jim: The price of bitcoin has a 91% correlation with Google searches for bitcoin: Business Insider. (2017). </w:t>
       </w:r>
-      <w:hyperlink r:id="rId18" w:history="1">
+      <w:hyperlink r:id="rId15" w:history="1">
         <w:r>
           <w:t>http://www.businessinsider.com/bitcoin-price-correlation-google-search-2017-9</w:t>
         </w:r>
@@ -1657,49 +1916,22 @@
         <w:pStyle w:val="reference"/>
       </w:pPr>
       <w:r>
-        <w:lastRenderedPageBreak/>
-        <w:t>10</w:t>
+        <w:t>10. Narayanan, Arvind, et al.: Bitcoin and Cryptocurrency Technologies: Princeton University Press. (2016)</w:t>
+      </w:r>
+    </w:p>
+    <w:p>
+      <w:pPr>
+        <w:pStyle w:val="reference"/>
+      </w:pPr>
+      <w:r>
+        <w:t>1</w:t>
+      </w:r>
+      <w:r>
+        <w:t>1</w:t>
       </w:r>
       <w:r>
         <w:t xml:space="preserve">. </w:t>
       </w:r>
-      <w:r>
-        <w:t>Narayanan, Arvind, et al.</w:t>
-      </w:r>
-      <w:r>
-        <w:t xml:space="preserve">: </w:t>
-      </w:r>
-      <w:r>
-        <w:t>Bitcoin and Cryptocurrency Technologies</w:t>
-      </w:r>
-      <w:r>
-        <w:t xml:space="preserve">: </w:t>
-      </w:r>
-      <w:r>
-        <w:t>Princeton University Press. (2016</w:t>
-      </w:r>
-      <w:r>
-        <w:t>)</w:t>
-      </w:r>
-    </w:p>
-    <w:p>
-      <w:pPr>
-        <w:pStyle w:val="reference"/>
-      </w:pPr>
-    </w:p>
-    <w:p>
-      <w:pPr>
-        <w:pStyle w:val="reference"/>
-      </w:pPr>
-      <w:r>
-        <w:t>1</w:t>
-      </w:r>
-      <w:r>
-        <w:t>1</w:t>
-      </w:r>
-      <w:r>
-        <w:t xml:space="preserve">. </w:t>
-      </w:r>
       <w:proofErr w:type="spellStart"/>
       <w:r>
         <w:t>Cazalet</w:t>
@@ -1730,12 +1962,6 @@
       <w:r>
         <w:t>(2014)</w:t>
       </w:r>
-    </w:p>
-    <w:p>
-      <w:pPr>
-        <w:pStyle w:val="reference"/>
-        <w:ind w:left="0" w:firstLine="0"/>
-      </w:pPr>
     </w:p>
     <w:p>
       <w:pPr>
@@ -2352,13 +2578,33 @@
                 <w:szCs w:val="18"/>
               </w:rPr>
             </w:pPr>
-            <w:r>
-              <w:rPr>
-                <w:sz w:val="18"/>
-                <w:szCs w:val="18"/>
-              </w:rPr>
-              <w:t xml:space="preserve"> </w:t>
-            </w:r>
+            <w:ins w:id="37" w:author="matt baldree" w:date="2017-09-20T09:35:00Z">
+              <w:r>
+                <w:rPr>
+                  <w:sz w:val="18"/>
+                  <w:szCs w:val="18"/>
+                </w:rPr>
+                <w:t>Complete cryptocurrency section</w:t>
+              </w:r>
+            </w:ins>
+            <w:ins w:id="38" w:author="matt baldree" w:date="2017-09-20T09:38:00Z">
+              <w:r>
+                <w:rPr>
+                  <w:sz w:val="18"/>
+                  <w:szCs w:val="18"/>
+                </w:rPr>
+                <w:t>.</w:t>
+              </w:r>
+            </w:ins>
+            <w:del w:id="39" w:author="matt baldree" w:date="2017-09-20T09:38:00Z">
+              <w:r>
+                <w:rPr>
+                  <w:sz w:val="18"/>
+                  <w:szCs w:val="18"/>
+                </w:rPr>
+                <w:delText xml:space="preserve"> </w:delText>
+              </w:r>
+            </w:del>
           </w:p>
         </w:tc>
       </w:tr>
@@ -2411,22 +2657,112 @@
         <w:tc>
           <w:tcPr>
             <w:tcW w:w="3421" w:type="dxa"/>
-          </w:tcPr>
-          <w:p>
-            <w:pPr>
-              <w:ind w:firstLine="0"/>
-              <w:rPr>
-                <w:sz w:val="18"/>
-                <w:szCs w:val="18"/>
-              </w:rPr>
-            </w:pPr>
-            <w:r>
-              <w:rPr>
-                <w:sz w:val="18"/>
-                <w:szCs w:val="18"/>
-              </w:rPr>
-              <w:t xml:space="preserve">Receive feedback from others in the </w:t>
-            </w:r>
+            <w:vMerge w:val="restart"/>
+          </w:tcPr>
+          <w:p>
+            <w:pPr>
+              <w:ind w:firstLine="0"/>
+              <w:rPr>
+                <w:del w:id="40" w:author="matt baldree" w:date="2017-09-20T09:37:00Z"/>
+                <w:sz w:val="18"/>
+                <w:szCs w:val="18"/>
+              </w:rPr>
+            </w:pPr>
+            <w:r>
+              <w:rPr>
+                <w:sz w:val="18"/>
+                <w:szCs w:val="18"/>
+              </w:rPr>
+              <w:t>Receive feedback from others in the</w:t>
+            </w:r>
+            <w:ins w:id="41" w:author="matt baldree" w:date="2017-09-20T09:37:00Z">
+              <w:r>
+                <w:rPr>
+                  <w:sz w:val="18"/>
+                  <w:szCs w:val="18"/>
+                </w:rPr>
+                <w:t xml:space="preserve"> </w:t>
+              </w:r>
+            </w:ins>
+            <w:del w:id="42" w:author="matt baldree" w:date="2017-09-20T09:37:00Z">
+              <w:r>
+                <w:rPr>
+                  <w:sz w:val="18"/>
+                  <w:szCs w:val="18"/>
+                </w:rPr>
+                <w:delText xml:space="preserve"> </w:delText>
+              </w:r>
+            </w:del>
+          </w:p>
+          <w:p>
+            <w:pPr>
+              <w:ind w:firstLine="0"/>
+              <w:rPr>
+                <w:del w:id="43" w:author="matt baldree" w:date="2017-09-20T09:37:00Z"/>
+                <w:sz w:val="18"/>
+                <w:szCs w:val="18"/>
+              </w:rPr>
+              <w:pPrChange w:id="44" w:author="matt baldree" w:date="2017-09-20T09:37:00Z">
+                <w:pPr>
+                  <w:ind w:firstLine="0"/>
+                </w:pPr>
+              </w:pPrChange>
+            </w:pPr>
+            <w:r>
+              <w:rPr>
+                <w:sz w:val="18"/>
+                <w:szCs w:val="18"/>
+              </w:rPr>
+              <w:t xml:space="preserve">class regarding the beta draft. </w:t>
+            </w:r>
+            <w:r>
+              <w:rPr>
+                <w:i/>
+                <w:sz w:val="18"/>
+                <w:szCs w:val="18"/>
+              </w:rPr>
+              <w:t>Must attend at</w:t>
+            </w:r>
+            <w:ins w:id="45" w:author="matt baldree" w:date="2017-09-20T09:37:00Z">
+              <w:r>
+                <w:rPr>
+                  <w:i/>
+                  <w:sz w:val="18"/>
+                  <w:szCs w:val="18"/>
+                </w:rPr>
+                <w:t xml:space="preserve"> </w:t>
+              </w:r>
+            </w:ins>
+          </w:p>
+          <w:p>
+            <w:pPr>
+              <w:ind w:firstLine="0"/>
+              <w:rPr>
+                <w:sz w:val="18"/>
+                <w:szCs w:val="18"/>
+              </w:rPr>
+              <w:pPrChange w:id="46" w:author="matt baldree" w:date="2017-09-20T09:37:00Z">
+                <w:pPr/>
+              </w:pPrChange>
+            </w:pPr>
+            <w:r>
+              <w:rPr>
+                <w:i/>
+                <w:sz w:val="18"/>
+                <w:szCs w:val="18"/>
+              </w:rPr>
+              <w:t>least one of the meetings</w:t>
+            </w:r>
+            <w:ins w:id="47" w:author="matt baldree" w:date="2017-09-20T09:38:00Z">
+              <w:r>
+                <w:rPr>
+                  <w:i/>
+                  <w:sz w:val="18"/>
+                  <w:szCs w:val="18"/>
+                </w:rPr>
+                <w:t>.</w:t>
+              </w:r>
+            </w:ins>
           </w:p>
         </w:tc>
       </w:tr>
@@ -2480,30 +2816,15 @@
         <w:tc>
           <w:tcPr>
             <w:tcW w:w="3421" w:type="dxa"/>
-          </w:tcPr>
-          <w:p>
-            <w:pPr>
-              <w:ind w:firstLine="0"/>
-              <w:rPr>
-                <w:sz w:val="18"/>
-                <w:szCs w:val="18"/>
-              </w:rPr>
-            </w:pPr>
-            <w:r>
-              <w:rPr>
-                <w:sz w:val="18"/>
-                <w:szCs w:val="18"/>
-              </w:rPr>
-              <w:t xml:space="preserve">class regarding the beta draft. </w:t>
-            </w:r>
-            <w:r>
-              <w:rPr>
-                <w:i/>
-                <w:sz w:val="18"/>
-                <w:szCs w:val="18"/>
-              </w:rPr>
-              <w:t>Must attend at</w:t>
-            </w:r>
+            <w:vMerge/>
+          </w:tcPr>
+          <w:p>
+            <w:pPr>
+              <w:rPr>
+                <w:sz w:val="18"/>
+                <w:szCs w:val="18"/>
+              </w:rPr>
+            </w:pPr>
           </w:p>
         </w:tc>
       </w:tr>
@@ -2556,6 +2877,7 @@
         <w:tc>
           <w:tcPr>
             <w:tcW w:w="3421" w:type="dxa"/>
+            <w:vMerge/>
           </w:tcPr>
           <w:p>
             <w:pPr>
@@ -2566,14 +2888,6 @@
                 <w:szCs w:val="18"/>
               </w:rPr>
             </w:pPr>
-            <w:r>
-              <w:rPr>
-                <w:i/>
-                <w:sz w:val="18"/>
-                <w:szCs w:val="18"/>
-              </w:rPr>
-              <w:t>least one of the meetings</w:t>
-            </w:r>
           </w:p>
         </w:tc>
       </w:tr>
@@ -2635,6 +2949,15 @@
                 <w:szCs w:val="18"/>
               </w:rPr>
             </w:pPr>
+            <w:ins w:id="48" w:author="matt baldree" w:date="2017-09-20T09:37:00Z">
+              <w:r>
+                <w:rPr>
+                  <w:sz w:val="18"/>
+                  <w:szCs w:val="18"/>
+                </w:rPr>
+                <w:t>Data collected and key factors decided.</w:t>
+              </w:r>
+            </w:ins>
             <w:r>
               <w:rPr>
                 <w:sz w:val="18"/>
@@ -2703,13 +3026,15 @@
                 <w:szCs w:val="18"/>
               </w:rPr>
             </w:pPr>
-            <w:r>
-              <w:rPr>
-                <w:sz w:val="18"/>
-                <w:szCs w:val="18"/>
-              </w:rPr>
-              <w:t xml:space="preserve"> </w:t>
-            </w:r>
+            <w:del w:id="49" w:author="matt baldree" w:date="2017-09-20T09:38:00Z">
+              <w:r>
+                <w:rPr>
+                  <w:sz w:val="18"/>
+                  <w:szCs w:val="18"/>
+                </w:rPr>
+                <w:delText xml:space="preserve"> </w:delText>
+              </w:r>
+            </w:del>
           </w:p>
         </w:tc>
       </w:tr>
@@ -2839,6 +3164,33 @@
                 <w:szCs w:val="18"/>
               </w:rPr>
             </w:pPr>
+            <w:ins w:id="50" w:author="matt baldree" w:date="2017-09-20T09:38:00Z">
+              <w:r>
+                <w:rPr>
+                  <w:sz w:val="18"/>
+                  <w:szCs w:val="18"/>
+                </w:rPr>
+                <w:t>MVP of ranking system. Write</w:t>
+              </w:r>
+            </w:ins>
+            <w:ins w:id="51" w:author="matt baldree" w:date="2017-09-20T09:39:00Z">
+              <w:r>
+                <w:rPr>
+                  <w:sz w:val="18"/>
+                  <w:szCs w:val="18"/>
+                </w:rPr>
+                <w:t>-</w:t>
+              </w:r>
+            </w:ins>
+            <w:ins w:id="52" w:author="matt baldree" w:date="2017-09-20T09:38:00Z">
+              <w:r>
+                <w:rPr>
+                  <w:sz w:val="18"/>
+                  <w:szCs w:val="18"/>
+                </w:rPr>
+                <w:t>up results.</w:t>
+              </w:r>
+            </w:ins>
             <w:r>
               <w:rPr>
                 <w:sz w:val="18"/>
@@ -3176,11 +3528,13 @@
         <w:tc>
           <w:tcPr>
             <w:tcW w:w="3421" w:type="dxa"/>
-          </w:tcPr>
-          <w:p>
-            <w:pPr>
-              <w:ind w:firstLine="0"/>
-              <w:rPr>
+            <w:vMerge w:val="restart"/>
+          </w:tcPr>
+          <w:p>
+            <w:pPr>
+              <w:ind w:firstLine="0"/>
+              <w:rPr>
+                <w:del w:id="53" w:author="matt baldree" w:date="2017-09-20T09:37:00Z"/>
                 <w:sz w:val="18"/>
                 <w:szCs w:val="18"/>
               </w:rPr>
@@ -3192,6 +3546,76 @@
               </w:rPr>
               <w:t xml:space="preserve">Receive feedback from others in the </w:t>
             </w:r>
+          </w:p>
+          <w:p>
+            <w:pPr>
+              <w:ind w:firstLine="0"/>
+              <w:rPr>
+                <w:del w:id="54" w:author="matt baldree" w:date="2017-09-20T09:37:00Z"/>
+                <w:sz w:val="18"/>
+                <w:szCs w:val="18"/>
+              </w:rPr>
+              <w:pPrChange w:id="55" w:author="matt baldree" w:date="2017-09-20T09:37:00Z">
+                <w:pPr>
+                  <w:ind w:firstLine="0"/>
+                </w:pPr>
+              </w:pPrChange>
+            </w:pPr>
+            <w:r>
+              <w:rPr>
+                <w:sz w:val="18"/>
+                <w:szCs w:val="18"/>
+              </w:rPr>
+              <w:t xml:space="preserve">class regarding the beta draft. </w:t>
+            </w:r>
+            <w:r>
+              <w:rPr>
+                <w:i/>
+                <w:sz w:val="18"/>
+                <w:szCs w:val="18"/>
+              </w:rPr>
+              <w:t>Must attend at</w:t>
+            </w:r>
+            <w:ins w:id="56" w:author="matt baldree" w:date="2017-09-20T09:37:00Z">
+              <w:r>
+                <w:rPr>
+                  <w:i/>
+                  <w:sz w:val="18"/>
+                  <w:szCs w:val="18"/>
+                </w:rPr>
+                <w:t xml:space="preserve"> </w:t>
+              </w:r>
+            </w:ins>
+          </w:p>
+          <w:p>
+            <w:pPr>
+              <w:ind w:firstLine="0"/>
+              <w:rPr>
+                <w:sz w:val="18"/>
+                <w:szCs w:val="18"/>
+              </w:rPr>
+              <w:pPrChange w:id="57" w:author="matt baldree" w:date="2017-09-20T09:37:00Z">
+                <w:pPr/>
+              </w:pPrChange>
+            </w:pPr>
+            <w:r>
+              <w:rPr>
+                <w:i/>
+                <w:sz w:val="18"/>
+                <w:szCs w:val="18"/>
+              </w:rPr>
+              <w:t>least one of the meetings</w:t>
+            </w:r>
+            <w:ins w:id="58" w:author="matt baldree" w:date="2017-09-20T09:40:00Z">
+              <w:r>
+                <w:rPr>
+                  <w:i/>
+                  <w:sz w:val="18"/>
+                  <w:szCs w:val="18"/>
+                </w:rPr>
+                <w:t>.</w:t>
+              </w:r>
+            </w:ins>
           </w:p>
         </w:tc>
       </w:tr>
@@ -3244,30 +3668,15 @@
         <w:tc>
           <w:tcPr>
             <w:tcW w:w="3421" w:type="dxa"/>
-          </w:tcPr>
-          <w:p>
-            <w:pPr>
-              <w:ind w:firstLine="0"/>
-              <w:rPr>
-                <w:sz w:val="18"/>
-                <w:szCs w:val="18"/>
-              </w:rPr>
-            </w:pPr>
-            <w:r>
-              <w:rPr>
-                <w:sz w:val="18"/>
-                <w:szCs w:val="18"/>
-              </w:rPr>
-              <w:t xml:space="preserve">class regarding the beta draft. </w:t>
-            </w:r>
-            <w:r>
-              <w:rPr>
-                <w:i/>
-                <w:sz w:val="18"/>
-                <w:szCs w:val="18"/>
-              </w:rPr>
-              <w:t>Must attend at</w:t>
-            </w:r>
+            <w:vMerge/>
+          </w:tcPr>
+          <w:p>
+            <w:pPr>
+              <w:rPr>
+                <w:sz w:val="18"/>
+                <w:szCs w:val="18"/>
+              </w:rPr>
+            </w:pPr>
           </w:p>
         </w:tc>
       </w:tr>
@@ -3292,6 +3701,7 @@
                 <w:sz w:val="18"/>
                 <w:szCs w:val="18"/>
               </w:rPr>
+              <w:lastRenderedPageBreak/>
               <w:t>2-Nov</w:t>
             </w:r>
           </w:p>
@@ -3320,6 +3730,7 @@
         <w:tc>
           <w:tcPr>
             <w:tcW w:w="3421" w:type="dxa"/>
+            <w:vMerge/>
           </w:tcPr>
           <w:p>
             <w:pPr>
@@ -3330,14 +3741,6 @@
                 <w:szCs w:val="18"/>
               </w:rPr>
             </w:pPr>
-            <w:r>
-              <w:rPr>
-                <w:i/>
-                <w:sz w:val="18"/>
-                <w:szCs w:val="18"/>
-              </w:rPr>
-              <w:t>least one of the meetings</w:t>
-            </w:r>
           </w:p>
         </w:tc>
       </w:tr>
@@ -3362,6 +3765,7 @@
                 <w:sz w:val="18"/>
                 <w:szCs w:val="18"/>
               </w:rPr>
+              <w:lastRenderedPageBreak/>
               <w:t>Early Nov</w:t>
             </w:r>
           </w:p>
@@ -3399,13 +3803,24 @@
                 <w:szCs w:val="18"/>
               </w:rPr>
             </w:pPr>
-            <w:r>
-              <w:rPr>
-                <w:sz w:val="18"/>
-                <w:szCs w:val="18"/>
-              </w:rPr>
-              <w:t xml:space="preserve"> </w:t>
-            </w:r>
+            <w:ins w:id="59" w:author="matt baldree" w:date="2017-09-20T09:39:00Z">
+              <w:r>
+                <w:rPr>
+                  <w:sz w:val="18"/>
+                  <w:szCs w:val="18"/>
+                </w:rPr>
+                <w:t>Discuss results and decide on next steps.</w:t>
+              </w:r>
+            </w:ins>
+            <w:del w:id="60" w:author="matt baldree" w:date="2017-09-20T09:39:00Z">
+              <w:r>
+                <w:rPr>
+                  <w:sz w:val="18"/>
+                  <w:szCs w:val="18"/>
+                </w:rPr>
+                <w:delText xml:space="preserve"> </w:delText>
+              </w:r>
+            </w:del>
           </w:p>
         </w:tc>
       </w:tr>
@@ -3603,13 +4018,24 @@
                 <w:szCs w:val="18"/>
               </w:rPr>
             </w:pPr>
-            <w:r>
-              <w:rPr>
-                <w:sz w:val="18"/>
-                <w:szCs w:val="18"/>
-              </w:rPr>
-              <w:t xml:space="preserve"> </w:t>
-            </w:r>
+            <w:ins w:id="61" w:author="matt baldree" w:date="2017-09-20T10:05:00Z">
+              <w:r>
+                <w:rPr>
+                  <w:sz w:val="18"/>
+                  <w:szCs w:val="18"/>
+                </w:rPr>
+                <w:t>Write-up results.</w:t>
+              </w:r>
+            </w:ins>
+            <w:del w:id="62" w:author="matt baldree" w:date="2017-09-20T09:40:00Z">
+              <w:r>
+                <w:rPr>
+                  <w:sz w:val="18"/>
+                  <w:szCs w:val="18"/>
+                </w:rPr>
+                <w:delText xml:space="preserve"> </w:delText>
+              </w:r>
+            </w:del>
           </w:p>
         </w:tc>
       </w:tr>
@@ -4062,13 +4488,231 @@
     </w:p>
     <w:p>
       <w:r>
+        <w:t>Question on your proposal: What is the problem you are solving? In addition, how do you measure success? Why is it not trivial to create an index? Specifically, how would it be created?  How would it be used?</w:t>
+      </w:r>
+    </w:p>
+    <w:p>
+      <w:r>
+        <w:t>In writing, do not state your opinions…</w:t>
+      </w:r>
+      <w:proofErr w:type="spellStart"/>
+      <w:r>
+        <w:t>eg</w:t>
+      </w:r>
+      <w:proofErr w:type="spellEnd"/>
+      <w:r>
+        <w:t xml:space="preserve"> do not use “Our belief…” Write neutral.  This is not an opinion piece.</w:t>
+      </w:r>
+    </w:p>
+    <w:p>
+      <w:r>
+        <w:t>The concept is good, but it’s not clear why this is a capstone project.  Indexes are created all the time. Why is it hard? How is this more than a simple exercise? How do you assess success?   You are missing all of the problem details and measures of success.</w:t>
+      </w:r>
+    </w:p>
+    <w:p>
+      <w:r>
+        <w:t>Please add the problem and additional details.</w:t>
+      </w:r>
+    </w:p>
+    <w:p>
+      <w:pPr>
+        <w:pStyle w:val="Heading3"/>
+      </w:pPr>
+      <w:r>
+        <w:t>September 12, 2017</w:t>
+      </w:r>
+    </w:p>
+    <w:p>
+      <w:pPr>
+        <w:ind w:firstLine="0"/>
+      </w:pPr>
+      <w:r>
+        <w:t xml:space="preserve">Better.  As papers go, there’s much to be changed (some of that in my comments below). But, the big questions I still have are “how is this different than what’s already been done? And, why is this not a simple project?”  Please give me a short answer to these two questions…and you need to make the answers clear in your </w:t>
+      </w:r>
+      <w:proofErr w:type="spellStart"/>
+      <w:r>
+        <w:t>writeup</w:t>
+      </w:r>
+      <w:proofErr w:type="spellEnd"/>
+      <w:r>
+        <w:t xml:space="preserve"> too.</w:t>
+      </w:r>
+    </w:p>
+    <w:p>
+      <w:pPr>
+        <w:ind w:firstLine="0"/>
+      </w:pPr>
+      <w:r>
+        <w:t xml:space="preserve"> </w:t>
+      </w:r>
+    </w:p>
+    <w:p>
+      <w:pPr>
+        <w:ind w:firstLine="0"/>
+      </w:pPr>
+      <w:r>
+        <w:t xml:space="preserve">Quick comments in random order (like I’m reading the paper) - </w:t>
+      </w:r>
+    </w:p>
+    <w:p>
+      <w:pPr>
+        <w:ind w:firstLine="0"/>
+      </w:pPr>
+      <w:r>
+        <w:t xml:space="preserve"> </w:t>
+      </w:r>
+    </w:p>
+    <w:p>
+      <w:pPr>
+        <w:ind w:firstLine="0"/>
+      </w:pPr>
+      <w:r>
+        <w:t>remember to submit this (with any revisions) to 2DS</w:t>
+      </w:r>
+    </w:p>
+    <w:p>
+      <w:pPr>
+        <w:ind w:firstLine="0"/>
+      </w:pPr>
+      <w:r>
+        <w:t xml:space="preserve"> </w:t>
+      </w:r>
+    </w:p>
+    <w:p>
+      <w:pPr>
+        <w:ind w:firstLine="0"/>
+      </w:pPr>
+      <w:r>
+        <w:t>author list should be either students first, advisors last (this should reflect contribution order) or simply alphabetical by last name.</w:t>
+      </w:r>
+    </w:p>
+    <w:p>
+      <w:pPr>
+        <w:ind w:firstLine="0"/>
+      </w:pPr>
+      <w:r>
+        <w:t xml:space="preserve"> </w:t>
+      </w:r>
+    </w:p>
+    <w:p>
+      <w:pPr>
+        <w:ind w:firstLine="0"/>
+      </w:pPr>
+      <w:r>
+        <w:t>Introduction section typically is 2-4 pages in this format and does not contain figures or tables.</w:t>
+      </w:r>
+    </w:p>
+    <w:p>
+      <w:pPr>
+        <w:ind w:firstLine="0"/>
+      </w:pPr>
+      <w:r>
+        <w:t xml:space="preserve"> </w:t>
+      </w:r>
+    </w:p>
+    <w:p>
+      <w:pPr>
+        <w:ind w:firstLine="0"/>
+      </w:pPr>
+      <w:r>
         <w:lastRenderedPageBreak/>
-        <w:t>Question on your proposal: What is the problem you are solving? In addition, how do you measure success? Why is it not trivial to create an index? Specifically, how would it be created?  How would it be used?</w:t>
-      </w:r>
-    </w:p>
-    <w:p>
-      <w:r>
-        <w:t>In writing, do not state your opinions…</w:t>
+        <w:t>The introduction section is an executive summary of the work.</w:t>
+      </w:r>
+    </w:p>
+    <w:p>
+      <w:pPr>
+        <w:ind w:firstLine="0"/>
+      </w:pPr>
+      <w:r>
+        <w:t xml:space="preserve"> </w:t>
+      </w:r>
+    </w:p>
+    <w:p>
+      <w:pPr>
+        <w:ind w:firstLine="0"/>
+      </w:pPr>
+      <w:r>
+        <w:t>The abstract is a one paragraph executive summary of the work.</w:t>
+      </w:r>
+    </w:p>
+    <w:p>
+      <w:pPr>
+        <w:ind w:firstLine="0"/>
+      </w:pPr>
+      <w:r>
+        <w:t xml:space="preserve"> </w:t>
+      </w:r>
+    </w:p>
+    <w:p>
+      <w:pPr>
+        <w:ind w:firstLine="0"/>
+      </w:pPr>
+      <w:r>
+        <w:t>your future work section should be “Conclusions and Future Work” since you are missing a conclusions section.</w:t>
+      </w:r>
+    </w:p>
+    <w:p>
+      <w:pPr>
+        <w:ind w:firstLine="0"/>
+      </w:pPr>
+      <w:r>
+        <w:t xml:space="preserve"> </w:t>
+      </w:r>
+    </w:p>
+    <w:p>
+      <w:pPr>
+        <w:ind w:firstLine="0"/>
+      </w:pPr>
+      <w:r>
+        <w:t xml:space="preserve">You need results before analysis.  If you don’t have any results, you don’t have anything to analyze.  </w:t>
+      </w:r>
+    </w:p>
+    <w:p>
+      <w:pPr>
+        <w:ind w:firstLine="0"/>
+      </w:pPr>
+      <w:r>
+        <w:t xml:space="preserve"> </w:t>
+      </w:r>
+    </w:p>
+    <w:p>
+      <w:pPr>
+        <w:ind w:firstLine="0"/>
+      </w:pPr>
+      <w:r>
+        <w:t xml:space="preserve">Your exploratory data analysis is really Results, not Analysis —— </w:t>
+      </w:r>
+    </w:p>
+    <w:p>
+      <w:pPr>
+        <w:ind w:firstLine="0"/>
+      </w:pPr>
+      <w:r>
+        <w:t xml:space="preserve">                NOTE: terminology - Your “Analysis” section is an analysis of your results.  Your “Results” section contains results that are generated by analyzing your data/systems/models/etc.  Don’t be confused by the overuse of the word “analysis”</w:t>
+      </w:r>
+    </w:p>
+    <w:p>
+      <w:pPr>
+        <w:ind w:firstLine="0"/>
+      </w:pPr>
+      <w:r>
+        <w:t xml:space="preserve"> </w:t>
+      </w:r>
+    </w:p>
+    <w:p>
+      <w:pPr>
+        <w:ind w:firstLine="0"/>
+      </w:pPr>
+      <w:r>
+        <w:t xml:space="preserve">ethics section - let me point out that you have TONS of opinions in this section…in fact, it’s all opinion. When you make statements about “upside” and “downside” these are opinions.  If you qualify these statements, to specify what you mean by “upside” and “downside” (note, completely qualify, not just give examples), then these are simply words.  Without </w:t>
+      </w:r>
+      <w:proofErr w:type="gramStart"/>
+      <w:r>
+        <w:t>qualifications</w:t>
+      </w:r>
+      <w:proofErr w:type="gramEnd"/>
+      <w:r>
+        <w:t xml:space="preserve"> they are interpreted by the reader however the reader wishes to interpret them. And, what’s upside to one reader may be a downside to another.  You’ve also got very broad statements </w:t>
       </w:r>
       <w:proofErr w:type="spellStart"/>
       <w:r>
@@ -4076,25 +4720,7 @@
       </w:r>
       <w:proofErr w:type="spellEnd"/>
       <w:r>
-        <w:t xml:space="preserve"> do not use “Our belief…” Write neutral.  This is not an opinion piece.</w:t>
-      </w:r>
-    </w:p>
-    <w:p>
-      <w:r>
-        <w:t>The concept is good, but it’s not clear why this is a capstone project.  Indexes are created all the time. Why is it hard? How is this more than a simple exercise? How do you assess success?   You are missing all of the problem details and measures of success.</w:t>
-      </w:r>
-    </w:p>
-    <w:p>
-      <w:r>
-        <w:t>Please add the problem and additional details.</w:t>
-      </w:r>
-    </w:p>
-    <w:p>
-      <w:pPr>
-        <w:pStyle w:val="Heading3"/>
-      </w:pPr>
-      <w:r>
-        <w:t>September 12, 2017</w:t>
+        <w:t xml:space="preserve"> “numerous vulnerabilities and complex issues that must be addressed…” All statements must be supported by facts provided in your paper.  If you wish to say that there are “vulnerabilities” then you need to actually define the vulnerabilities (at least the major ones).  If you wish to say that there are complex issues, then you must define these complex issues.  Without these definitions and argued statements and analysis surrounding them, you cannot draw a conclusion that they “must be addressed before…”  Without supporting evidence, you just have an unsupported opinion piece.  We do not write opinion pieces.</w:t>
       </w:r>
     </w:p>
     <w:p>
@@ -4102,15 +4728,15 @@
         <w:ind w:firstLine="0"/>
       </w:pPr>
       <w:r>
-        <w:t xml:space="preserve">Better.  As papers go, there’s much to be changed (some of that in my comments below). But, the big questions I still have are “how is this different than what’s already been done? And, why is this not a simple project?”  Please give me a short answer to these two questions…and you need to make the answers clear in your </w:t>
+        <w:t xml:space="preserve">                - </w:t>
       </w:r>
       <w:proofErr w:type="spellStart"/>
       <w:r>
-        <w:t>writeup</w:t>
+        <w:t>Kinda</w:t>
       </w:r>
       <w:proofErr w:type="spellEnd"/>
       <w:r>
-        <w:t xml:space="preserve"> too.</w:t>
+        <w:t xml:space="preserve"> of an odd place to put the “questions you will address in your research” list.</w:t>
       </w:r>
     </w:p>
     <w:p>
@@ -4126,7 +4752,7 @@
         <w:ind w:firstLine="0"/>
       </w:pPr>
       <w:r>
-        <w:t xml:space="preserve">Quick comments in random order (like I’m reading the paper) - </w:t>
+        <w:t>ethics discussion should touch on a broad range of items including the ethics of the questions you ask.</w:t>
       </w:r>
     </w:p>
     <w:p>
@@ -4142,7 +4768,7 @@
         <w:ind w:firstLine="0"/>
       </w:pPr>
       <w:r>
-        <w:t>remember to submit this (with any revisions) to 2DS</w:t>
+        <w:t>ethics section should come just before the conclusions.</w:t>
       </w:r>
     </w:p>
     <w:p>
@@ -4158,7 +4784,15 @@
         <w:ind w:firstLine="0"/>
       </w:pPr>
       <w:r>
-        <w:t>author list should be either students first, advisors last (this should reflect contribution order) or simply alphabetical by last name.</w:t>
+        <w:t xml:space="preserve">Seems like you need a section to describe the cryptocurrencies in more detail.  Maybe not all the technical details of how they work, although that is definitely needed at </w:t>
+      </w:r>
+      <w:proofErr w:type="spellStart"/>
+      <w:r>
+        <w:t>at</w:t>
+      </w:r>
+      <w:proofErr w:type="spellEnd"/>
+      <w:r>
+        <w:t xml:space="preserve"> least a high level, but definitely how they are stored and spent.  This would include all the vulnerabilities and risks of crypto currency.  Also, need to talk about the float (how many are available to trade) since that has a significant impact on price.  This is to say that these are not always really liquid markets.</w:t>
       </w:r>
     </w:p>
     <w:p>
@@ -4174,7 +4808,7 @@
         <w:ind w:firstLine="0"/>
       </w:pPr>
       <w:r>
-        <w:t>Introduction section typically is 2-4 pages in this format and does not contain figures or tables.</w:t>
+        <w:t>Need a section just on the data.</w:t>
       </w:r>
     </w:p>
     <w:p>
@@ -4182,218 +4816,7 @@
         <w:ind w:firstLine="0"/>
       </w:pPr>
       <w:r>
-        <w:t xml:space="preserve"> </w:t>
-      </w:r>
-    </w:p>
-    <w:p>
-      <w:pPr>
-        <w:ind w:firstLine="0"/>
-      </w:pPr>
-      <w:r>
-        <w:t>The introduction section is an executive summary of the work.</w:t>
-      </w:r>
-    </w:p>
-    <w:p>
-      <w:pPr>
-        <w:ind w:firstLine="0"/>
-      </w:pPr>
-      <w:r>
-        <w:t xml:space="preserve"> </w:t>
-      </w:r>
-    </w:p>
-    <w:p>
-      <w:pPr>
-        <w:ind w:firstLine="0"/>
-      </w:pPr>
-      <w:r>
-        <w:t>The abstract is a one paragraph executive summary of the work.</w:t>
-      </w:r>
-    </w:p>
-    <w:p>
-      <w:pPr>
-        <w:ind w:firstLine="0"/>
-      </w:pPr>
-      <w:r>
-        <w:t xml:space="preserve"> </w:t>
-      </w:r>
-    </w:p>
-    <w:p>
-      <w:pPr>
-        <w:ind w:firstLine="0"/>
-      </w:pPr>
-      <w:r>
-        <w:t>your future work section should be “Conclusions and Future Work” since you are missing a conclusions section.</w:t>
-      </w:r>
-    </w:p>
-    <w:p>
-      <w:pPr>
-        <w:ind w:firstLine="0"/>
-      </w:pPr>
-      <w:r>
-        <w:t xml:space="preserve"> </w:t>
-      </w:r>
-    </w:p>
-    <w:p>
-      <w:pPr>
-        <w:ind w:firstLine="0"/>
-      </w:pPr>
-      <w:r>
-        <w:t xml:space="preserve">You need results before analysis.  If you don’t have any results, you don’t have anything to analyze.  </w:t>
-      </w:r>
-    </w:p>
-    <w:p>
-      <w:pPr>
-        <w:ind w:firstLine="0"/>
-      </w:pPr>
-      <w:r>
-        <w:t xml:space="preserve"> </w:t>
-      </w:r>
-    </w:p>
-    <w:p>
-      <w:pPr>
-        <w:ind w:firstLine="0"/>
-      </w:pPr>
-      <w:r>
-        <w:t xml:space="preserve">Your exploratory data analysis is really Results, not Analysis —— </w:t>
-      </w:r>
-    </w:p>
-    <w:p>
-      <w:pPr>
-        <w:ind w:firstLine="0"/>
-      </w:pPr>
-      <w:r>
-        <w:t xml:space="preserve">                NOTE: terminology - Your “Analysis” section is an analysis of your results.  Your “Results” section contains results that are generated by analyzing your data/systems/models/etc.  Don’t be confused by the overuse of the word “analysis”</w:t>
-      </w:r>
-    </w:p>
-    <w:p>
-      <w:pPr>
-        <w:ind w:firstLine="0"/>
-      </w:pPr>
-      <w:r>
-        <w:t xml:space="preserve"> </w:t>
-      </w:r>
-    </w:p>
-    <w:p>
-      <w:pPr>
-        <w:ind w:firstLine="0"/>
-      </w:pPr>
-      <w:r>
-        <w:t xml:space="preserve">ethics section - let me point out that you have TONS of opinions in this section…in fact, it’s all opinion. When you make statements about “upside” and “downside” these are opinions.  If you qualify these statements, to specify what you mean by “upside” and “downside” (note, completely qualify, not just give examples), then these are simply words.  Without </w:t>
-      </w:r>
-      <w:proofErr w:type="gramStart"/>
-      <w:r>
-        <w:t>qualifications</w:t>
-      </w:r>
-      <w:proofErr w:type="gramEnd"/>
-      <w:r>
-        <w:t xml:space="preserve"> they are interpreted by the reader however the </w:t>
-      </w:r>
-      <w:r>
         <w:lastRenderedPageBreak/>
-        <w:t xml:space="preserve">reader wishes to interpret them. And, what’s upside to one reader may be a downside to another.  You’ve also got very broad statements </w:t>
-      </w:r>
-      <w:proofErr w:type="spellStart"/>
-      <w:r>
-        <w:t>eg</w:t>
-      </w:r>
-      <w:proofErr w:type="spellEnd"/>
-      <w:r>
-        <w:t xml:space="preserve"> “numerous vulnerabilities and complex issues that must be addressed…” All statements must be supported by facts provided in your paper.  If you wish to say that there are “vulnerabilities” then you need to actually define the vulnerabilities (at least the major ones).  If you wish to say that there are complex issues, then you must define these complex issues.  Without these definitions and argued statements and analysis surrounding them, you cannot draw a conclusion that they “must be addressed before…”  Without supporting evidence, you just have an unsupported opinion piece.  We do not write opinion pieces.</w:t>
-      </w:r>
-    </w:p>
-    <w:p>
-      <w:pPr>
-        <w:ind w:firstLine="0"/>
-      </w:pPr>
-      <w:r>
-        <w:t xml:space="preserve">                - </w:t>
-      </w:r>
-      <w:proofErr w:type="spellStart"/>
-      <w:r>
-        <w:t>Kinda</w:t>
-      </w:r>
-      <w:proofErr w:type="spellEnd"/>
-      <w:r>
-        <w:t xml:space="preserve"> of an odd place to put the “questions you will address in your research” list.</w:t>
-      </w:r>
-    </w:p>
-    <w:p>
-      <w:pPr>
-        <w:ind w:firstLine="0"/>
-      </w:pPr>
-      <w:r>
-        <w:t xml:space="preserve"> </w:t>
-      </w:r>
-    </w:p>
-    <w:p>
-      <w:pPr>
-        <w:ind w:firstLine="0"/>
-      </w:pPr>
-      <w:r>
-        <w:t>ethics discussion should touch on a broad range of items including the ethics of the questions you ask.</w:t>
-      </w:r>
-    </w:p>
-    <w:p>
-      <w:pPr>
-        <w:ind w:firstLine="0"/>
-      </w:pPr>
-      <w:r>
-        <w:t xml:space="preserve"> </w:t>
-      </w:r>
-    </w:p>
-    <w:p>
-      <w:pPr>
-        <w:ind w:firstLine="0"/>
-      </w:pPr>
-      <w:r>
-        <w:t>ethics section should come just before the conclusions.</w:t>
-      </w:r>
-    </w:p>
-    <w:p>
-      <w:pPr>
-        <w:ind w:firstLine="0"/>
-      </w:pPr>
-      <w:r>
-        <w:t xml:space="preserve"> </w:t>
-      </w:r>
-    </w:p>
-    <w:p>
-      <w:pPr>
-        <w:ind w:firstLine="0"/>
-      </w:pPr>
-      <w:r>
-        <w:t xml:space="preserve">Seems like you need a section to describe the cryptocurrencies in more detail.  Maybe not all the technical details of how they work, although that is definitely needed at </w:t>
-      </w:r>
-      <w:proofErr w:type="spellStart"/>
-      <w:r>
-        <w:t>at</w:t>
-      </w:r>
-      <w:proofErr w:type="spellEnd"/>
-      <w:r>
-        <w:t xml:space="preserve"> least a high level, but definitely how they are stored and spent.  This would include all the vulnerabilities and risks of crypto currency.  Also, need to talk about the float (how many are available to trade) since that has a significant impact on price.  This is to say that these are not always really liquid markets.</w:t>
-      </w:r>
-    </w:p>
-    <w:p>
-      <w:pPr>
-        <w:ind w:firstLine="0"/>
-      </w:pPr>
-      <w:r>
-        <w:t xml:space="preserve"> </w:t>
-      </w:r>
-    </w:p>
-    <w:p>
-      <w:pPr>
-        <w:ind w:firstLine="0"/>
-      </w:pPr>
-      <w:r>
-        <w:t>Need a section just on the data.</w:t>
-      </w:r>
-    </w:p>
-    <w:p>
-      <w:pPr>
-        <w:ind w:firstLine="0"/>
-      </w:pPr>
-      <w:r>
         <w:t xml:space="preserve"> </w:t>
       </w:r>
     </w:p>
@@ -4699,6 +5122,119 @@
     </w:lvl>
   </w:abstractNum>
   <w:abstractNum w:abstractNumId="2">
+    <w:nsid w:val="0E947D65"/>
+    <w:multiLevelType w:val="hybridMultilevel"/>
+    <w:tmpl w:val="9FC28226"/>
+    <w:lvl w:ilvl="0" w:tplc="04090001">
+      <w:start w:val="1"/>
+      <w:numFmt w:val="bullet"/>
+      <w:lvlText w:val=""/>
+      <w:lvlJc w:val="left"/>
+      <w:pPr>
+        <w:ind w:left="947" w:hanging="360"/>
+      </w:pPr>
+      <w:rPr>
+        <w:rFonts w:ascii="Symbol" w:hAnsi="Symbol" w:hint="default"/>
+      </w:rPr>
+    </w:lvl>
+    <w:lvl w:ilvl="1" w:tplc="04090003" w:tentative="1">
+      <w:start w:val="1"/>
+      <w:numFmt w:val="bullet"/>
+      <w:lvlText w:val="o"/>
+      <w:lvlJc w:val="left"/>
+      <w:pPr>
+        <w:ind w:left="1667" w:hanging="360"/>
+      </w:pPr>
+      <w:rPr>
+        <w:rFonts w:ascii="Courier New" w:hAnsi="Courier New" w:cs="Courier New" w:hint="default"/>
+      </w:rPr>
+    </w:lvl>
+    <w:lvl w:ilvl="2" w:tplc="04090005" w:tentative="1">
+      <w:start w:val="1"/>
+      <w:numFmt w:val="bullet"/>
+      <w:lvlText w:val=""/>
+      <w:lvlJc w:val="left"/>
+      <w:pPr>
+        <w:ind w:left="2387" w:hanging="360"/>
+      </w:pPr>
+      <w:rPr>
+        <w:rFonts w:ascii="Wingdings" w:hAnsi="Wingdings" w:hint="default"/>
+      </w:rPr>
+    </w:lvl>
+    <w:lvl w:ilvl="3" w:tplc="04090001" w:tentative="1">
+      <w:start w:val="1"/>
+      <w:numFmt w:val="bullet"/>
+      <w:lvlText w:val=""/>
+      <w:lvlJc w:val="left"/>
+      <w:pPr>
+        <w:ind w:left="3107" w:hanging="360"/>
+      </w:pPr>
+      <w:rPr>
+        <w:rFonts w:ascii="Symbol" w:hAnsi="Symbol" w:hint="default"/>
+      </w:rPr>
+    </w:lvl>
+    <w:lvl w:ilvl="4" w:tplc="04090003" w:tentative="1">
+      <w:start w:val="1"/>
+      <w:numFmt w:val="bullet"/>
+      <w:lvlText w:val="o"/>
+      <w:lvlJc w:val="left"/>
+      <w:pPr>
+        <w:ind w:left="3827" w:hanging="360"/>
+      </w:pPr>
+      <w:rPr>
+        <w:rFonts w:ascii="Courier New" w:hAnsi="Courier New" w:cs="Courier New" w:hint="default"/>
+      </w:rPr>
+    </w:lvl>
+    <w:lvl w:ilvl="5" w:tplc="04090005" w:tentative="1">
+      <w:start w:val="1"/>
+      <w:numFmt w:val="bullet"/>
+      <w:lvlText w:val=""/>
+      <w:lvlJc w:val="left"/>
+      <w:pPr>
+        <w:ind w:left="4547" w:hanging="360"/>
+      </w:pPr>
+      <w:rPr>
+        <w:rFonts w:ascii="Wingdings" w:hAnsi="Wingdings" w:hint="default"/>
+      </w:rPr>
+    </w:lvl>
+    <w:lvl w:ilvl="6" w:tplc="04090001" w:tentative="1">
+      <w:start w:val="1"/>
+      <w:numFmt w:val="bullet"/>
+      <w:lvlText w:val=""/>
+      <w:lvlJc w:val="left"/>
+      <w:pPr>
+        <w:ind w:left="5267" w:hanging="360"/>
+      </w:pPr>
+      <w:rPr>
+        <w:rFonts w:ascii="Symbol" w:hAnsi="Symbol" w:hint="default"/>
+      </w:rPr>
+    </w:lvl>
+    <w:lvl w:ilvl="7" w:tplc="04090003" w:tentative="1">
+      <w:start w:val="1"/>
+      <w:numFmt w:val="bullet"/>
+      <w:lvlText w:val="o"/>
+      <w:lvlJc w:val="left"/>
+      <w:pPr>
+        <w:ind w:left="5987" w:hanging="360"/>
+      </w:pPr>
+      <w:rPr>
+        <w:rFonts w:ascii="Courier New" w:hAnsi="Courier New" w:cs="Courier New" w:hint="default"/>
+      </w:rPr>
+    </w:lvl>
+    <w:lvl w:ilvl="8" w:tplc="04090005" w:tentative="1">
+      <w:start w:val="1"/>
+      <w:numFmt w:val="bullet"/>
+      <w:lvlText w:val=""/>
+      <w:lvlJc w:val="left"/>
+      <w:pPr>
+        <w:ind w:left="6707" w:hanging="360"/>
+      </w:pPr>
+      <w:rPr>
+        <w:rFonts w:ascii="Wingdings" w:hAnsi="Wingdings" w:hint="default"/>
+      </w:rPr>
+    </w:lvl>
+  </w:abstractNum>
+  <w:abstractNum w:abstractNumId="3">
     <w:nsid w:val="15092FD4"/>
     <w:multiLevelType w:val="hybridMultilevel"/>
     <w:tmpl w:val="272E6FA6"/>
@@ -4811,7 +5347,7 @@
       </w:rPr>
     </w:lvl>
   </w:abstractNum>
-  <w:abstractNum w:abstractNumId="3">
+  <w:abstractNum w:abstractNumId="4">
     <w:nsid w:val="16F2001E"/>
     <w:multiLevelType w:val="hybridMultilevel"/>
     <w:tmpl w:val="67A821E0"/>
@@ -4924,7 +5460,7 @@
       </w:rPr>
     </w:lvl>
   </w:abstractNum>
-  <w:abstractNum w:abstractNumId="4">
+  <w:abstractNum w:abstractNumId="5">
     <w:nsid w:val="1A77018F"/>
     <w:multiLevelType w:val="hybridMultilevel"/>
     <w:tmpl w:val="E0CCAC94"/>
@@ -5037,7 +5573,7 @@
       </w:rPr>
     </w:lvl>
   </w:abstractNum>
-  <w:abstractNum w:abstractNumId="5">
+  <w:abstractNum w:abstractNumId="6">
     <w:nsid w:val="1C5D63B1"/>
     <w:multiLevelType w:val="hybridMultilevel"/>
     <w:tmpl w:val="974017B8"/>
@@ -5150,7 +5686,7 @@
       </w:rPr>
     </w:lvl>
   </w:abstractNum>
-  <w:abstractNum w:abstractNumId="6">
+  <w:abstractNum w:abstractNumId="7">
     <w:nsid w:val="1D9B7174"/>
     <w:multiLevelType w:val="hybridMultilevel"/>
     <w:tmpl w:val="75026F28"/>
@@ -5236,7 +5772,7 @@
       </w:pPr>
     </w:lvl>
   </w:abstractNum>
-  <w:abstractNum w:abstractNumId="7">
+  <w:abstractNum w:abstractNumId="8">
     <w:nsid w:val="1DB43889"/>
     <w:multiLevelType w:val="multilevel"/>
     <w:tmpl w:val="340AA982"/>
@@ -5385,7 +5921,7 @@
       </w:rPr>
     </w:lvl>
   </w:abstractNum>
-  <w:abstractNum w:abstractNumId="8">
+  <w:abstractNum w:abstractNumId="9">
     <w:nsid w:val="24EF2809"/>
     <w:multiLevelType w:val="hybridMultilevel"/>
     <w:tmpl w:val="3EDE49A4"/>
@@ -5498,7 +6034,7 @@
       </w:rPr>
     </w:lvl>
   </w:abstractNum>
-  <w:abstractNum w:abstractNumId="9">
+  <w:abstractNum w:abstractNumId="10">
     <w:nsid w:val="2C7A6DBE"/>
     <w:multiLevelType w:val="hybridMultilevel"/>
     <w:tmpl w:val="CA2CB8B6"/>
@@ -5587,7 +6123,7 @@
       </w:pPr>
     </w:lvl>
   </w:abstractNum>
-  <w:abstractNum w:abstractNumId="10">
+  <w:abstractNum w:abstractNumId="11">
     <w:nsid w:val="33BF5470"/>
     <w:multiLevelType w:val="singleLevel"/>
     <w:tmpl w:val="04090001"/>
@@ -5604,7 +6140,7 @@
       </w:rPr>
     </w:lvl>
   </w:abstractNum>
-  <w:abstractNum w:abstractNumId="11">
+  <w:abstractNum w:abstractNumId="12">
     <w:nsid w:val="34C3506A"/>
     <w:multiLevelType w:val="hybridMultilevel"/>
     <w:tmpl w:val="62446780"/>
@@ -5690,7 +6226,7 @@
       </w:pPr>
     </w:lvl>
   </w:abstractNum>
-  <w:abstractNum w:abstractNumId="12">
+  <w:abstractNum w:abstractNumId="13">
     <w:nsid w:val="368B36D6"/>
     <w:multiLevelType w:val="hybridMultilevel"/>
     <w:tmpl w:val="6F4E66F0"/>
@@ -5806,7 +6342,7 @@
       </w:pPr>
     </w:lvl>
   </w:abstractNum>
-  <w:abstractNum w:abstractNumId="13">
+  <w:abstractNum w:abstractNumId="14">
     <w:nsid w:val="3F875BCE"/>
     <w:multiLevelType w:val="hybridMultilevel"/>
     <w:tmpl w:val="4DA4DB5A"/>
@@ -5919,7 +6455,7 @@
       </w:rPr>
     </w:lvl>
   </w:abstractNum>
-  <w:abstractNum w:abstractNumId="14">
+  <w:abstractNum w:abstractNumId="15">
     <w:nsid w:val="43A716DA"/>
     <w:multiLevelType w:val="hybridMultilevel"/>
     <w:tmpl w:val="A57C3968"/>
@@ -6032,7 +6568,7 @@
       </w:rPr>
     </w:lvl>
   </w:abstractNum>
-  <w:abstractNum w:abstractNumId="15">
+  <w:abstractNum w:abstractNumId="16">
     <w:nsid w:val="4C5D5897"/>
     <w:multiLevelType w:val="multilevel"/>
     <w:tmpl w:val="A454A3AC"/>
@@ -6145,7 +6681,7 @@
       </w:rPr>
     </w:lvl>
   </w:abstractNum>
-  <w:abstractNum w:abstractNumId="16">
+  <w:abstractNum w:abstractNumId="17">
     <w:nsid w:val="55601348"/>
     <w:multiLevelType w:val="hybridMultilevel"/>
     <w:tmpl w:val="CCF675B4"/>
@@ -6258,7 +6794,7 @@
       </w:rPr>
     </w:lvl>
   </w:abstractNum>
-  <w:abstractNum w:abstractNumId="17">
+  <w:abstractNum w:abstractNumId="18">
     <w:nsid w:val="702B7890"/>
     <w:multiLevelType w:val="hybridMultilevel"/>
     <w:tmpl w:val="EC6811A0"/>
@@ -6371,7 +6907,7 @@
       </w:rPr>
     </w:lvl>
   </w:abstractNum>
-  <w:abstractNum w:abstractNumId="18">
+  <w:abstractNum w:abstractNumId="19">
     <w:nsid w:val="77F25828"/>
     <w:multiLevelType w:val="hybridMultilevel"/>
     <w:tmpl w:val="73006646"/>
@@ -6461,60 +6997,71 @@
     <w:abstractNumId w:val="0"/>
   </w:num>
   <w:num w:numId="2">
-    <w:abstractNumId w:val="12"/>
+    <w:abstractNumId w:val="13"/>
   </w:num>
   <w:num w:numId="3">
-    <w:abstractNumId w:val="10"/>
+    <w:abstractNumId w:val="11"/>
   </w:num>
   <w:num w:numId="4">
-    <w:abstractNumId w:val="11"/>
+    <w:abstractNumId w:val="12"/>
   </w:num>
   <w:num w:numId="5">
     <w:abstractNumId w:val="1"/>
   </w:num>
   <w:num w:numId="6">
+    <w:abstractNumId w:val="10"/>
+  </w:num>
+  <w:num w:numId="7">
+    <w:abstractNumId w:val="18"/>
+  </w:num>
+  <w:num w:numId="8">
+    <w:abstractNumId w:val="17"/>
+  </w:num>
+  <w:num w:numId="9">
+    <w:abstractNumId w:val="4"/>
+  </w:num>
+  <w:num w:numId="10">
+    <w:abstractNumId w:val="5"/>
+  </w:num>
+  <w:num w:numId="11">
+    <w:abstractNumId w:val="19"/>
+  </w:num>
+  <w:num w:numId="12">
+    <w:abstractNumId w:val="15"/>
+  </w:num>
+  <w:num w:numId="13">
+    <w:abstractNumId w:val="6"/>
+  </w:num>
+  <w:num w:numId="14">
+    <w:abstractNumId w:val="7"/>
+  </w:num>
+  <w:num w:numId="15">
+    <w:abstractNumId w:val="8"/>
+  </w:num>
+  <w:num w:numId="16">
+    <w:abstractNumId w:val="3"/>
+  </w:num>
+  <w:num w:numId="17">
+    <w:abstractNumId w:val="16"/>
+  </w:num>
+  <w:num w:numId="18">
     <w:abstractNumId w:val="9"/>
   </w:num>
-  <w:num w:numId="7">
-    <w:abstractNumId w:val="17"/>
-  </w:num>
-  <w:num w:numId="8">
-    <w:abstractNumId w:val="16"/>
-  </w:num>
-  <w:num w:numId="9">
-    <w:abstractNumId w:val="3"/>
-  </w:num>
-  <w:num w:numId="10">
-    <w:abstractNumId w:val="4"/>
-  </w:num>
-  <w:num w:numId="11">
-    <w:abstractNumId w:val="18"/>
-  </w:num>
-  <w:num w:numId="12">
+  <w:num w:numId="19">
     <w:abstractNumId w:val="14"/>
   </w:num>
-  <w:num w:numId="13">
-    <w:abstractNumId w:val="5"/>
-  </w:num>
-  <w:num w:numId="14">
-    <w:abstractNumId w:val="6"/>
-  </w:num>
-  <w:num w:numId="15">
-    <w:abstractNumId w:val="7"/>
-  </w:num>
-  <w:num w:numId="16">
+  <w:num w:numId="20">
     <w:abstractNumId w:val="2"/>
   </w:num>
-  <w:num w:numId="17">
-    <w:abstractNumId w:val="15"/>
-  </w:num>
-  <w:num w:numId="18">
-    <w:abstractNumId w:val="8"/>
-  </w:num>
-  <w:num w:numId="19">
-    <w:abstractNumId w:val="13"/>
-  </w:num>
 </w:numbering>
+</file>
+
+<file path=word/people.xml><?xml version="1.0" encoding="utf-8"?>
+<w15:people xmlns:wpc="http://schemas.microsoft.com/office/word/2010/wordprocessingCanvas" xmlns:mo="http://schemas.microsoft.com/office/mac/office/2008/main" xmlns:mc="http://schemas.openxmlformats.org/markup-compatibility/2006" xmlns:mv="urn:schemas-microsoft-com:mac:vml" xmlns:o="urn:schemas-microsoft-com:office:office" xmlns:r="http://schemas.openxmlformats.org/officeDocument/2006/relationships" xmlns:m="http://schemas.openxmlformats.org/officeDocument/2006/math" xmlns:v="urn:schemas-microsoft-com:vml" xmlns:wp14="http://schemas.microsoft.com/office/word/2010/wordprocessingDrawing" xmlns:wp="http://schemas.openxmlformats.org/drawingml/2006/wordprocessingDrawing" xmlns:w10="urn:schemas-microsoft-com:office:word" xmlns:w="http://schemas.openxmlformats.org/wordprocessingml/2006/main" xmlns:w14="http://schemas.microsoft.com/office/word/2010/wordml" xmlns:w15="http://schemas.microsoft.com/office/word/2012/wordml" xmlns:wpg="http://schemas.microsoft.com/office/word/2010/wordprocessingGroup" xmlns:wpi="http://schemas.microsoft.com/office/word/2010/wordprocessingInk" xmlns:wne="http://schemas.microsoft.com/office/word/2006/wordml" xmlns:wps="http://schemas.microsoft.com/office/word/2010/wordprocessingShape" mc:Ignorable="w14 w15 wp14">
+  <w15:person w15:author="matt baldree">
+    <w15:presenceInfo w15:providerId="Windows Live" w15:userId="c4e373ce9e9601d8"/>
+  </w15:person>
+</w15:people>
 </file>
 
 <file path=word/styles.xml><?xml version="1.0" encoding="utf-8"?>
@@ -8017,7 +8564,7 @@
 </file>
 
 <file path=customXml/itemProps1.xml><?xml version="1.0" encoding="utf-8"?>
-<ds:datastoreItem xmlns:ds="http://schemas.openxmlformats.org/officeDocument/2006/customXml" ds:itemID="{B251FB30-42A8-7D45-9737-EAA974A681FD}">
+<ds:datastoreItem xmlns:ds="http://schemas.openxmlformats.org/officeDocument/2006/customXml" ds:itemID="{F3F600DD-E78E-1342-9E07-436CA21D20F8}">
   <ds:schemaRefs>
     <ds:schemaRef ds:uri="http://schemas.openxmlformats.org/officeDocument/2006/bibliography"/>
   </ds:schemaRefs>

</xml_diff>